<commit_message>
se agregaron las fotos de los mockups al documento
</commit_message>
<xml_diff>
--- a/Documientacion/Masterbike.docx
+++ b/Documientacion/Masterbike.docx
@@ -1,6 +1,6 @@
 
 <file path=word/document.xml><?xml version="1.0" encoding="utf-8"?>
-<w:document xmlns:mc="http://schemas.openxmlformats.org/markup-compatibility/2006" xmlns:o="urn:schemas-microsoft-com:office:office" xmlns:r="http://schemas.openxmlformats.org/officeDocument/2006/relationships" xmlns:m="http://schemas.openxmlformats.org/officeDocument/2006/math" xmlns:v="urn:schemas-microsoft-com:vml" xmlns:wp="http://schemas.openxmlformats.org/drawingml/2006/wordprocessingDrawing" xmlns:w10="urn:schemas-microsoft-com:office:word" xmlns:w="http://schemas.openxmlformats.org/wordprocessingml/2006/main" xmlns:wne="http://schemas.microsoft.com/office/word/2006/wordml" xmlns:sl="http://schemas.openxmlformats.org/schemaLibrary/2006/main" xmlns:a="http://schemas.openxmlformats.org/drawingml/2006/main" xmlns:pic="http://schemas.openxmlformats.org/drawingml/2006/picture" xmlns:c="http://schemas.openxmlformats.org/drawingml/2006/chart" xmlns:lc="http://schemas.openxmlformats.org/drawingml/2006/lockedCanvas" xmlns:dgm="http://schemas.openxmlformats.org/drawingml/2006/diagram" xmlns:wps="http://schemas.microsoft.com/office/word/2010/wordprocessingShape" xmlns:wpg="http://schemas.microsoft.com/office/word/2010/wordprocessingGroup" xmlns:w14="http://schemas.microsoft.com/office/word/2010/wordml" xmlns:w15="http://schemas.microsoft.com/office/word/2012/wordml">
+<w:document xmlns:mc="http://schemas.openxmlformats.org/markup-compatibility/2006" xmlns:o="urn:schemas-microsoft-com:office:office" xmlns:r="http://schemas.openxmlformats.org/officeDocument/2006/relationships" xmlns:m="http://schemas.openxmlformats.org/officeDocument/2006/math" xmlns:v="urn:schemas-microsoft-com:vml" xmlns:wp="http://schemas.openxmlformats.org/drawingml/2006/wordprocessingDrawing" xmlns:w10="urn:schemas-microsoft-com:office:word" xmlns:w="http://schemas.openxmlformats.org/wordprocessingml/2006/main" xmlns:wne="http://schemas.microsoft.com/office/word/2006/wordml" xmlns:sl="http://schemas.openxmlformats.org/schemaLibrary/2006/main" xmlns:a="http://schemas.openxmlformats.org/drawingml/2006/main" xmlns:pic="http://schemas.openxmlformats.org/drawingml/2006/picture" xmlns:c="http://schemas.openxmlformats.org/drawingml/2006/chart" xmlns:lc="http://schemas.openxmlformats.org/drawingml/2006/lockedCanvas" xmlns:dgm="http://schemas.openxmlformats.org/drawingml/2006/diagram" xmlns:wps="http://schemas.microsoft.com/office/word/2010/wordprocessingShape" xmlns:wpg="http://schemas.microsoft.com/office/word/2010/wordprocessingGroup" xmlns:w14="http://schemas.microsoft.com/office/word/2010/wordml" xmlns:w15="http://schemas.microsoft.com/office/word/2012/wordml" xmlns:w16="http://schemas.microsoft.com/office/word/2018/wordml" xmlns:w16cex="http://schemas.microsoft.com/office/word/2018/wordml/cex" xmlns:w16cid="http://schemas.microsoft.com/office/word/2016/wordml/cid" xmlns:cr="http://schemas.microsoft.com/office/comments/2020/reactions">
   <w:body>
     <w:p>
       <w:pPr>
@@ -140,7 +140,7 @@
           <wp:inline distB="114300" distT="114300" distL="114300" distR="114300">
             <wp:extent cx="1049175" cy="276225"/>
             <wp:effectExtent b="0" l="0" r="0" t="0"/>
-            <wp:docPr id="1" name="image1.png"/>
+            <wp:docPr id="6" name="image1.png"/>
             <a:graphic>
               <a:graphicData uri="http://schemas.openxmlformats.org/drawingml/2006/picture">
                 <pic:pic>
@@ -149,7 +149,7 @@
                     <pic:cNvPicPr preferRelativeResize="0"/>
                   </pic:nvPicPr>
                   <pic:blipFill>
-                    <a:blip r:embed="rId6"/>
+                    <a:blip r:embed="rId7"/>
                     <a:srcRect b="0" l="0" r="0" t="0"/>
                     <a:stretch>
                       <a:fillRect/>
@@ -532,7 +532,6 @@
             <w:pPr>
               <w:keepNext w:val="0"/>
               <w:keepLines w:val="0"/>
-              <w:pageBreakBefore w:val="0"/>
               <w:widowControl w:val="0"/>
               <w:pBdr>
                 <w:top w:space="0" w:sz="0" w:val="nil"/>
@@ -575,7 +574,6 @@
             <w:pPr>
               <w:keepNext w:val="0"/>
               <w:keepLines w:val="0"/>
-              <w:pageBreakBefore w:val="0"/>
               <w:widowControl w:val="0"/>
               <w:pBdr>
                 <w:top w:space="0" w:sz="0" w:val="nil"/>
@@ -624,7 +622,6 @@
             <w:pPr>
               <w:keepNext w:val="0"/>
               <w:keepLines w:val="0"/>
-              <w:pageBreakBefore w:val="0"/>
               <w:widowControl w:val="0"/>
               <w:pBdr>
                 <w:top w:space="0" w:sz="0" w:val="nil"/>
@@ -667,7 +664,6 @@
             <w:pPr>
               <w:keepNext w:val="0"/>
               <w:keepLines w:val="0"/>
-              <w:pageBreakBefore w:val="0"/>
               <w:widowControl w:val="0"/>
               <w:pBdr>
                 <w:top w:space="0" w:sz="0" w:val="nil"/>
@@ -717,7 +713,6 @@
             <w:pPr>
               <w:keepNext w:val="0"/>
               <w:keepLines w:val="0"/>
-              <w:pageBreakBefore w:val="0"/>
               <w:widowControl w:val="0"/>
               <w:pBdr>
                 <w:top w:space="0" w:sz="0" w:val="nil"/>
@@ -760,7 +755,6 @@
             <w:pPr>
               <w:keepNext w:val="0"/>
               <w:keepLines w:val="0"/>
-              <w:pageBreakBefore w:val="0"/>
               <w:widowControl w:val="0"/>
               <w:pBdr>
                 <w:top w:space="0" w:sz="0" w:val="nil"/>
@@ -961,7 +955,7 @@
       <w:pPr>
         <w:numPr>
           <w:ilvl w:val="0"/>
-          <w:numId w:val="5"/>
+          <w:numId w:val="2"/>
         </w:numPr>
         <w:ind w:left="720" w:hanging="360"/>
         <w:rPr>
@@ -977,6 +971,814 @@
           <w:rtl w:val="0"/>
         </w:rPr>
         <w:t xml:space="preserve">Sign in </w:t>
+      </w:r>
+      <w:r>
+        <w:rPr>
+          <w:rtl w:val="0"/>
+        </w:rPr>
+      </w:r>
+    </w:p>
+    <w:p>
+      <w:pPr>
+        <w:numPr>
+          <w:ilvl w:val="0"/>
+          <w:numId w:val="2"/>
+        </w:numPr>
+        <w:ind w:left="720" w:hanging="360"/>
+        <w:rPr>
+          <w:sz w:val="20"/>
+          <w:szCs w:val="20"/>
+          <w:u w:val="none"/>
+        </w:rPr>
+      </w:pPr>
+      <w:r>
+        <w:rPr>
+          <w:sz w:val="20"/>
+          <w:szCs w:val="20"/>
+          <w:rtl w:val="0"/>
+        </w:rPr>
+        <w:t xml:space="preserve">Check in</w:t>
+      </w:r>
+      <w:r>
+        <w:rPr>
+          <w:rtl w:val="0"/>
+        </w:rPr>
+      </w:r>
+    </w:p>
+    <w:p>
+      <w:pPr>
+        <w:numPr>
+          <w:ilvl w:val="0"/>
+          <w:numId w:val="2"/>
+        </w:numPr>
+        <w:ind w:left="720" w:hanging="360"/>
+        <w:rPr>
+          <w:sz w:val="20"/>
+          <w:szCs w:val="20"/>
+          <w:u w:val="none"/>
+        </w:rPr>
+      </w:pPr>
+      <w:r>
+        <w:rPr>
+          <w:sz w:val="20"/>
+          <w:szCs w:val="20"/>
+          <w:rtl w:val="0"/>
+        </w:rPr>
+        <w:t xml:space="preserve">Recuperar Contraseña</w:t>
+      </w:r>
+      <w:r>
+        <w:rPr>
+          <w:rtl w:val="0"/>
+        </w:rPr>
+      </w:r>
+    </w:p>
+    <w:p>
+      <w:pPr>
+        <w:numPr>
+          <w:ilvl w:val="0"/>
+          <w:numId w:val="2"/>
+        </w:numPr>
+        <w:ind w:left="720" w:hanging="360"/>
+        <w:rPr>
+          <w:sz w:val="20"/>
+          <w:szCs w:val="20"/>
+          <w:u w:val="none"/>
+        </w:rPr>
+      </w:pPr>
+      <w:r>
+        <w:rPr>
+          <w:sz w:val="20"/>
+          <w:szCs w:val="20"/>
+          <w:rtl w:val="0"/>
+        </w:rPr>
+        <w:t xml:space="preserve">Edicion de producto</w:t>
+      </w:r>
+      <w:r>
+        <w:rPr>
+          <w:rtl w:val="0"/>
+        </w:rPr>
+      </w:r>
+    </w:p>
+    <w:p>
+      <w:pPr>
+        <w:numPr>
+          <w:ilvl w:val="0"/>
+          <w:numId w:val="2"/>
+        </w:numPr>
+        <w:ind w:left="720" w:hanging="360"/>
+        <w:rPr>
+          <w:sz w:val="20"/>
+          <w:szCs w:val="20"/>
+          <w:u w:val="none"/>
+        </w:rPr>
+      </w:pPr>
+      <w:r>
+        <w:rPr>
+          <w:sz w:val="20"/>
+          <w:szCs w:val="20"/>
+          <w:rtl w:val="0"/>
+        </w:rPr>
+        <w:t xml:space="preserve">Eliminar Productos</w:t>
+      </w:r>
+      <w:r>
+        <w:rPr>
+          <w:rtl w:val="0"/>
+        </w:rPr>
+      </w:r>
+    </w:p>
+    <w:p>
+      <w:pPr>
+        <w:numPr>
+          <w:ilvl w:val="0"/>
+          <w:numId w:val="2"/>
+        </w:numPr>
+        <w:ind w:left="720" w:hanging="360"/>
+        <w:rPr>
+          <w:sz w:val="20"/>
+          <w:szCs w:val="20"/>
+          <w:u w:val="none"/>
+        </w:rPr>
+      </w:pPr>
+      <w:r>
+        <w:rPr>
+          <w:sz w:val="20"/>
+          <w:szCs w:val="20"/>
+          <w:rtl w:val="0"/>
+        </w:rPr>
+        <w:t xml:space="preserve">Comprar Productos</w:t>
+      </w:r>
+      <w:r>
+        <w:rPr>
+          <w:rtl w:val="0"/>
+        </w:rPr>
+      </w:r>
+    </w:p>
+    <w:p>
+      <w:pPr>
+        <w:numPr>
+          <w:ilvl w:val="0"/>
+          <w:numId w:val="2"/>
+        </w:numPr>
+        <w:ind w:left="720" w:hanging="360"/>
+        <w:rPr>
+          <w:sz w:val="20"/>
+          <w:szCs w:val="20"/>
+          <w:u w:val="none"/>
+        </w:rPr>
+      </w:pPr>
+      <w:r>
+        <w:rPr>
+          <w:sz w:val="20"/>
+          <w:szCs w:val="20"/>
+          <w:rtl w:val="0"/>
+        </w:rPr>
+        <w:t xml:space="preserve">Búsqueda de productos</w:t>
+      </w:r>
+      <w:r>
+        <w:rPr>
+          <w:rtl w:val="0"/>
+        </w:rPr>
+      </w:r>
+    </w:p>
+    <w:p>
+      <w:pPr>
+        <w:numPr>
+          <w:ilvl w:val="0"/>
+          <w:numId w:val="2"/>
+        </w:numPr>
+        <w:ind w:left="720" w:hanging="360"/>
+        <w:rPr>
+          <w:sz w:val="20"/>
+          <w:szCs w:val="20"/>
+          <w:u w:val="none"/>
+        </w:rPr>
+      </w:pPr>
+      <w:r>
+        <w:rPr>
+          <w:sz w:val="20"/>
+          <w:szCs w:val="20"/>
+          <w:rtl w:val="0"/>
+        </w:rPr>
+        <w:t xml:space="preserve">Carrito de Compra</w:t>
+      </w:r>
+      <w:r>
+        <w:rPr>
+          <w:rtl w:val="0"/>
+        </w:rPr>
+      </w:r>
+    </w:p>
+    <w:p>
+      <w:pPr>
+        <w:numPr>
+          <w:ilvl w:val="0"/>
+          <w:numId w:val="2"/>
+        </w:numPr>
+        <w:ind w:left="720" w:hanging="360"/>
+        <w:rPr>
+          <w:sz w:val="20"/>
+          <w:szCs w:val="20"/>
+          <w:u w:val="none"/>
+        </w:rPr>
+      </w:pPr>
+      <w:r>
+        <w:rPr>
+          <w:sz w:val="20"/>
+          <w:szCs w:val="20"/>
+          <w:rtl w:val="0"/>
+        </w:rPr>
+        <w:t xml:space="preserve">Contacto con el vendedor</w:t>
+      </w:r>
+      <w:r>
+        <w:rPr>
+          <w:rtl w:val="0"/>
+        </w:rPr>
+      </w:r>
+    </w:p>
+    <w:p>
+      <w:pPr>
+        <w:rPr>
+          <w:sz w:val="20"/>
+          <w:szCs w:val="20"/>
+        </w:rPr>
+      </w:pPr>
+      <w:r>
+        <w:rPr>
+          <w:rtl w:val="0"/>
+        </w:rPr>
+      </w:r>
+    </w:p>
+    <w:p>
+      <w:pPr>
+        <w:rPr>
+          <w:sz w:val="20"/>
+          <w:szCs w:val="20"/>
+        </w:rPr>
+      </w:pPr>
+      <w:r>
+        <w:rPr>
+          <w:rtl w:val="0"/>
+        </w:rPr>
+      </w:r>
+    </w:p>
+    <w:p>
+      <w:pPr>
+        <w:rPr>
+          <w:color w:val="e06666"/>
+          <w:sz w:val="24"/>
+          <w:szCs w:val="24"/>
+        </w:rPr>
+      </w:pPr>
+      <w:r>
+        <w:rPr>
+          <w:color w:val="e06666"/>
+          <w:sz w:val="24"/>
+          <w:szCs w:val="24"/>
+          <w:rtl w:val="0"/>
+        </w:rPr>
+        <w:t xml:space="preserve">1.2 Visión del producto</w:t>
+      </w:r>
+    </w:p>
+    <w:p>
+      <w:pPr>
+        <w:rPr>
+          <w:color w:val="e06666"/>
+          <w:sz w:val="28"/>
+          <w:szCs w:val="28"/>
+        </w:rPr>
+      </w:pPr>
+      <w:r>
+        <w:rPr>
+          <w:rtl w:val="0"/>
+        </w:rPr>
+      </w:r>
+    </w:p>
+    <w:p>
+      <w:pPr>
+        <w:ind w:left="0" w:firstLine="0"/>
+        <w:rPr>
+          <w:sz w:val="20"/>
+          <w:szCs w:val="20"/>
+        </w:rPr>
+      </w:pPr>
+      <w:r>
+        <w:rPr>
+          <w:sz w:val="20"/>
+          <w:szCs w:val="20"/>
+          <w:rtl w:val="0"/>
+        </w:rPr>
+        <w:t xml:space="preserve">Se espera que el sistema sea utilizado para diferentes empresas de comercio </w:t>
+      </w:r>
+    </w:p>
+    <w:p>
+      <w:pPr>
+        <w:rPr>
+          <w:sz w:val="20"/>
+          <w:szCs w:val="20"/>
+        </w:rPr>
+      </w:pPr>
+      <w:r>
+        <w:rPr>
+          <w:rtl w:val="0"/>
+        </w:rPr>
+      </w:r>
+    </w:p>
+    <w:p>
+      <w:pPr>
+        <w:rPr>
+          <w:color w:val="e06666"/>
+          <w:sz w:val="28"/>
+          <w:szCs w:val="28"/>
+        </w:rPr>
+      </w:pPr>
+      <w:r>
+        <w:rPr>
+          <w:rtl w:val="0"/>
+        </w:rPr>
+      </w:r>
+    </w:p>
+    <w:p>
+      <w:pPr>
+        <w:rPr>
+          <w:color w:val="e06666"/>
+          <w:sz w:val="24"/>
+          <w:szCs w:val="24"/>
+        </w:rPr>
+      </w:pPr>
+      <w:r>
+        <w:rPr>
+          <w:color w:val="e06666"/>
+          <w:sz w:val="24"/>
+          <w:szCs w:val="24"/>
+          <w:rtl w:val="0"/>
+        </w:rPr>
+        <w:t xml:space="preserve">1.3 Funciones del producto </w:t>
+      </w:r>
+    </w:p>
+    <w:p>
+      <w:pPr>
+        <w:rPr>
+          <w:color w:val="e06666"/>
+          <w:sz w:val="28"/>
+          <w:szCs w:val="28"/>
+        </w:rPr>
+      </w:pPr>
+      <w:r>
+        <w:rPr>
+          <w:rtl w:val="0"/>
+        </w:rPr>
+      </w:r>
+    </w:p>
+    <w:p>
+      <w:pPr>
+        <w:rPr>
+          <w:sz w:val="20"/>
+          <w:szCs w:val="20"/>
+        </w:rPr>
+      </w:pPr>
+      <w:r>
+        <w:rPr>
+          <w:sz w:val="20"/>
+          <w:szCs w:val="20"/>
+          <w:rtl w:val="0"/>
+        </w:rPr>
+        <w:t xml:space="preserve">En términos de generales el sistema permitirá a los usuario finales:</w:t>
+      </w:r>
+    </w:p>
+    <w:p>
+      <w:pPr>
+        <w:rPr>
+          <w:sz w:val="20"/>
+          <w:szCs w:val="20"/>
+        </w:rPr>
+      </w:pPr>
+      <w:r>
+        <w:rPr>
+          <w:rtl w:val="0"/>
+        </w:rPr>
+      </w:r>
+    </w:p>
+    <w:p>
+      <w:pPr>
+        <w:numPr>
+          <w:ilvl w:val="0"/>
+          <w:numId w:val="3"/>
+        </w:numPr>
+        <w:ind w:left="720" w:hanging="360"/>
+        <w:rPr>
+          <w:sz w:val="20"/>
+          <w:szCs w:val="20"/>
+        </w:rPr>
+      </w:pPr>
+      <w:r>
+        <w:rPr>
+          <w:sz w:val="20"/>
+          <w:szCs w:val="20"/>
+          <w:rtl w:val="0"/>
+        </w:rPr>
+        <w:t xml:space="preserve">Iniciar Sesión</w:t>
+        <w:tab/>
+      </w:r>
+    </w:p>
+    <w:p>
+      <w:pPr>
+        <w:numPr>
+          <w:ilvl w:val="0"/>
+          <w:numId w:val="3"/>
+        </w:numPr>
+        <w:ind w:left="720" w:hanging="360"/>
+        <w:rPr>
+          <w:sz w:val="20"/>
+          <w:szCs w:val="20"/>
+        </w:rPr>
+      </w:pPr>
+      <w:r>
+        <w:rPr>
+          <w:sz w:val="20"/>
+          <w:szCs w:val="20"/>
+          <w:rtl w:val="0"/>
+        </w:rPr>
+        <w:t xml:space="preserve">Registrarse</w:t>
+      </w:r>
+    </w:p>
+    <w:p>
+      <w:pPr>
+        <w:numPr>
+          <w:ilvl w:val="0"/>
+          <w:numId w:val="3"/>
+        </w:numPr>
+        <w:ind w:left="720" w:hanging="360"/>
+        <w:rPr>
+          <w:sz w:val="20"/>
+          <w:szCs w:val="20"/>
+        </w:rPr>
+      </w:pPr>
+      <w:r>
+        <w:rPr>
+          <w:sz w:val="20"/>
+          <w:szCs w:val="20"/>
+          <w:rtl w:val="0"/>
+        </w:rPr>
+        <w:t xml:space="preserve">Recuperar Contraseña</w:t>
+      </w:r>
+    </w:p>
+    <w:p>
+      <w:pPr>
+        <w:numPr>
+          <w:ilvl w:val="0"/>
+          <w:numId w:val="3"/>
+        </w:numPr>
+        <w:ind w:left="720" w:hanging="360"/>
+        <w:rPr>
+          <w:sz w:val="20"/>
+          <w:szCs w:val="20"/>
+        </w:rPr>
+      </w:pPr>
+      <w:r>
+        <w:rPr>
+          <w:sz w:val="20"/>
+          <w:szCs w:val="20"/>
+          <w:rtl w:val="0"/>
+        </w:rPr>
+        <w:t xml:space="preserve">Edicion de producto</w:t>
+      </w:r>
+    </w:p>
+    <w:p>
+      <w:pPr>
+        <w:numPr>
+          <w:ilvl w:val="0"/>
+          <w:numId w:val="3"/>
+        </w:numPr>
+        <w:ind w:left="720" w:hanging="360"/>
+        <w:rPr>
+          <w:sz w:val="20"/>
+          <w:szCs w:val="20"/>
+        </w:rPr>
+      </w:pPr>
+      <w:r>
+        <w:rPr>
+          <w:sz w:val="20"/>
+          <w:szCs w:val="20"/>
+          <w:rtl w:val="0"/>
+        </w:rPr>
+        <w:t xml:space="preserve">Eliminar Productos</w:t>
+      </w:r>
+    </w:p>
+    <w:p>
+      <w:pPr>
+        <w:numPr>
+          <w:ilvl w:val="0"/>
+          <w:numId w:val="3"/>
+        </w:numPr>
+        <w:ind w:left="720" w:hanging="360"/>
+        <w:rPr>
+          <w:sz w:val="20"/>
+          <w:szCs w:val="20"/>
+        </w:rPr>
+      </w:pPr>
+      <w:r>
+        <w:rPr>
+          <w:sz w:val="20"/>
+          <w:szCs w:val="20"/>
+          <w:rtl w:val="0"/>
+        </w:rPr>
+        <w:t xml:space="preserve">Comprar Productos</w:t>
+      </w:r>
+    </w:p>
+    <w:p>
+      <w:pPr>
+        <w:numPr>
+          <w:ilvl w:val="0"/>
+          <w:numId w:val="3"/>
+        </w:numPr>
+        <w:ind w:left="720" w:hanging="360"/>
+        <w:rPr>
+          <w:sz w:val="20"/>
+          <w:szCs w:val="20"/>
+        </w:rPr>
+      </w:pPr>
+      <w:r>
+        <w:rPr>
+          <w:sz w:val="20"/>
+          <w:szCs w:val="20"/>
+          <w:rtl w:val="0"/>
+        </w:rPr>
+        <w:t xml:space="preserve">Búsqueda de productos</w:t>
+      </w:r>
+    </w:p>
+    <w:p>
+      <w:pPr>
+        <w:numPr>
+          <w:ilvl w:val="0"/>
+          <w:numId w:val="3"/>
+        </w:numPr>
+        <w:ind w:left="720" w:hanging="360"/>
+        <w:rPr>
+          <w:sz w:val="20"/>
+          <w:szCs w:val="20"/>
+        </w:rPr>
+      </w:pPr>
+      <w:r>
+        <w:rPr>
+          <w:sz w:val="20"/>
+          <w:szCs w:val="20"/>
+          <w:rtl w:val="0"/>
+        </w:rPr>
+        <w:t xml:space="preserve">Carrito de Compra</w:t>
+      </w:r>
+    </w:p>
+    <w:p>
+      <w:pPr>
+        <w:numPr>
+          <w:ilvl w:val="0"/>
+          <w:numId w:val="3"/>
+        </w:numPr>
+        <w:ind w:left="720" w:hanging="360"/>
+        <w:rPr>
+          <w:sz w:val="20"/>
+          <w:szCs w:val="20"/>
+        </w:rPr>
+      </w:pPr>
+      <w:r>
+        <w:rPr>
+          <w:sz w:val="20"/>
+          <w:szCs w:val="20"/>
+          <w:rtl w:val="0"/>
+        </w:rPr>
+        <w:t xml:space="preserve">Contacto con el vendedor</w:t>
+      </w:r>
+    </w:p>
+    <w:p>
+      <w:pPr>
+        <w:jc w:val="center"/>
+        <w:rPr>
+          <w:sz w:val="20"/>
+          <w:szCs w:val="20"/>
+        </w:rPr>
+      </w:pPr>
+      <w:r>
+        <w:rPr>
+          <w:rtl w:val="0"/>
+        </w:rPr>
+      </w:r>
+    </w:p>
+    <w:p>
+      <w:pPr>
+        <w:jc w:val="center"/>
+        <w:rPr>
+          <w:sz w:val="20"/>
+          <w:szCs w:val="20"/>
+        </w:rPr>
+      </w:pPr>
+      <w:r>
+        <w:rPr>
+          <w:rtl w:val="0"/>
+        </w:rPr>
+      </w:r>
+    </w:p>
+    <w:p>
+      <w:pPr>
+        <w:jc w:val="center"/>
+        <w:rPr>
+          <w:sz w:val="20"/>
+          <w:szCs w:val="20"/>
+        </w:rPr>
+      </w:pPr>
+      <w:r>
+        <w:rPr>
+          <w:rtl w:val="0"/>
+        </w:rPr>
+      </w:r>
+    </w:p>
+    <w:p>
+      <w:pPr>
+        <w:jc w:val="center"/>
+        <w:rPr>
+          <w:sz w:val="20"/>
+          <w:szCs w:val="20"/>
+        </w:rPr>
+      </w:pPr>
+      <w:r>
+        <w:rPr>
+          <w:rtl w:val="0"/>
+        </w:rPr>
+      </w:r>
+    </w:p>
+    <w:p>
+      <w:pPr>
+        <w:jc w:val="center"/>
+        <w:rPr>
+          <w:sz w:val="20"/>
+          <w:szCs w:val="20"/>
+        </w:rPr>
+      </w:pPr>
+      <w:r>
+        <w:rPr>
+          <w:rtl w:val="0"/>
+        </w:rPr>
+      </w:r>
+    </w:p>
+    <w:p>
+      <w:pPr>
+        <w:jc w:val="center"/>
+        <w:rPr>
+          <w:sz w:val="20"/>
+          <w:szCs w:val="20"/>
+        </w:rPr>
+      </w:pPr>
+      <w:r>
+        <w:rPr>
+          <w:rtl w:val="0"/>
+        </w:rPr>
+      </w:r>
+    </w:p>
+    <w:p>
+      <w:pPr>
+        <w:jc w:val="center"/>
+        <w:rPr>
+          <w:sz w:val="20"/>
+          <w:szCs w:val="20"/>
+        </w:rPr>
+      </w:pPr>
+      <w:r>
+        <w:rPr>
+          <w:rtl w:val="0"/>
+        </w:rPr>
+      </w:r>
+    </w:p>
+    <w:p>
+      <w:pPr>
+        <w:jc w:val="center"/>
+        <w:rPr>
+          <w:sz w:val="20"/>
+          <w:szCs w:val="20"/>
+        </w:rPr>
+      </w:pPr>
+      <w:r>
+        <w:rPr>
+          <w:rtl w:val="0"/>
+        </w:rPr>
+      </w:r>
+    </w:p>
+    <w:p>
+      <w:pPr>
+        <w:rPr>
+          <w:color w:val="e06666"/>
+          <w:sz w:val="24"/>
+          <w:szCs w:val="24"/>
+        </w:rPr>
+      </w:pPr>
+      <w:r>
+        <w:rPr>
+          <w:color w:val="e06666"/>
+          <w:sz w:val="24"/>
+          <w:szCs w:val="24"/>
+          <w:rtl w:val="0"/>
+        </w:rPr>
+        <w:t xml:space="preserve">1.4 Tipo de Usuario</w:t>
+      </w:r>
+    </w:p>
+    <w:p>
+      <w:pPr>
+        <w:rPr>
+          <w:color w:val="e06666"/>
+          <w:sz w:val="28"/>
+          <w:szCs w:val="28"/>
+        </w:rPr>
+      </w:pPr>
+      <w:r>
+        <w:rPr>
+          <w:rtl w:val="0"/>
+        </w:rPr>
+      </w:r>
+    </w:p>
+    <w:p>
+      <w:pPr>
+        <w:rPr>
+          <w:sz w:val="20"/>
+          <w:szCs w:val="20"/>
+        </w:rPr>
+      </w:pPr>
+      <w:r>
+        <w:rPr>
+          <w:sz w:val="20"/>
+          <w:szCs w:val="20"/>
+          <w:rtl w:val="0"/>
+        </w:rPr>
+        <w:t xml:space="preserve">Los usuario que ocuparan este sitio web o sistema serán cualquier tipo de persona como también utilizado por una(s) empresa ya sea de los producto que vende la página web</w:t>
+      </w:r>
+    </w:p>
+    <w:p>
+      <w:pPr>
+        <w:rPr>
+          <w:sz w:val="20"/>
+          <w:szCs w:val="20"/>
+        </w:rPr>
+      </w:pPr>
+      <w:r>
+        <w:rPr>
+          <w:rtl w:val="0"/>
+        </w:rPr>
+      </w:r>
+    </w:p>
+    <w:p>
+      <w:pPr>
+        <w:rPr>
+          <w:color w:val="e06666"/>
+          <w:sz w:val="24"/>
+          <w:szCs w:val="24"/>
+        </w:rPr>
+      </w:pPr>
+      <w:r>
+        <w:rPr>
+          <w:color w:val="e06666"/>
+          <w:sz w:val="24"/>
+          <w:szCs w:val="24"/>
+          <w:rtl w:val="0"/>
+        </w:rPr>
+        <w:t xml:space="preserve">1.5 Seguridad </w:t>
+      </w:r>
+    </w:p>
+    <w:p>
+      <w:pPr>
+        <w:rPr>
+          <w:color w:val="e06666"/>
+          <w:sz w:val="28"/>
+          <w:szCs w:val="28"/>
+        </w:rPr>
+      </w:pPr>
+      <w:r>
+        <w:rPr>
+          <w:rtl w:val="0"/>
+        </w:rPr>
+      </w:r>
+    </w:p>
+    <w:p>
+      <w:pPr>
+        <w:rPr>
+          <w:sz w:val="20"/>
+          <w:szCs w:val="20"/>
+        </w:rPr>
+      </w:pPr>
+      <w:r>
+        <w:rPr>
+          <w:sz w:val="20"/>
+          <w:szCs w:val="20"/>
+          <w:rtl w:val="0"/>
+        </w:rPr>
+        <w:t xml:space="preserve">Debido a las políticas de la empresa de nuestro cliente y por motivos de protección de datos, se nos han impuesto algunas restricciones menores para el desarrollo del software:</w:t>
+      </w:r>
+    </w:p>
+    <w:p>
+      <w:pPr>
+        <w:rPr>
+          <w:sz w:val="20"/>
+          <w:szCs w:val="20"/>
+        </w:rPr>
+      </w:pPr>
+      <w:r>
+        <w:rPr>
+          <w:rtl w:val="0"/>
+        </w:rPr>
       </w:r>
     </w:p>
     <w:p>
@@ -998,7 +1800,12 @@
           <w:szCs w:val="20"/>
           <w:rtl w:val="0"/>
         </w:rPr>
-        <w:t xml:space="preserve">Check in</w:t>
+        <w:t xml:space="preserve">El software debe ser una solución basada en la web.</w:t>
+      </w:r>
+      <w:r>
+        <w:rPr>
+          <w:rtl w:val="0"/>
+        </w:rPr>
       </w:r>
     </w:p>
     <w:p>
@@ -1020,7 +1827,12 @@
           <w:szCs w:val="20"/>
           <w:rtl w:val="0"/>
         </w:rPr>
-        <w:t xml:space="preserve">Recuperar Contraseña</w:t>
+        <w:t xml:space="preserve">El software debe ser los fácil posible para llevar a cabo los labores del usuario </w:t>
+      </w:r>
+      <w:r>
+        <w:rPr>
+          <w:rtl w:val="0"/>
+        </w:rPr>
       </w:r>
     </w:p>
     <w:p>
@@ -1042,14 +1854,97 @@
           <w:szCs w:val="20"/>
           <w:rtl w:val="0"/>
         </w:rPr>
-        <w:t xml:space="preserve">Edicion de producto</w:t>
+        <w:t xml:space="preserve">No debe haber ningún tipo de fuga de datos</w:t>
+      </w:r>
+      <w:r>
+        <w:rPr>
+          <w:rtl w:val="0"/>
+        </w:rPr>
+      </w:r>
+    </w:p>
+    <w:p>
+      <w:pPr>
+        <w:ind w:left="0" w:firstLine="0"/>
+        <w:rPr>
+          <w:sz w:val="20"/>
+          <w:szCs w:val="20"/>
+        </w:rPr>
+      </w:pPr>
+      <w:r>
+        <w:rPr>
+          <w:rtl w:val="0"/>
+        </w:rPr>
+      </w:r>
+    </w:p>
+    <w:p>
+      <w:pPr>
+        <w:ind w:left="0" w:firstLine="0"/>
+        <w:rPr>
+          <w:color w:val="e06666"/>
+          <w:sz w:val="24"/>
+          <w:szCs w:val="24"/>
+        </w:rPr>
+      </w:pPr>
+      <w:r>
+        <w:rPr>
+          <w:color w:val="e06666"/>
+          <w:sz w:val="24"/>
+          <w:szCs w:val="24"/>
+          <w:rtl w:val="0"/>
+        </w:rPr>
+        <w:t xml:space="preserve">1.6 Suposiciones y Dependencia </w:t>
+      </w:r>
+    </w:p>
+    <w:p>
+      <w:pPr>
+        <w:ind w:left="0" w:firstLine="0"/>
+        <w:rPr>
+          <w:color w:val="e06666"/>
+          <w:sz w:val="28"/>
+          <w:szCs w:val="28"/>
+        </w:rPr>
+      </w:pPr>
+      <w:r>
+        <w:rPr>
+          <w:rtl w:val="0"/>
+        </w:rPr>
+      </w:r>
+    </w:p>
+    <w:p>
+      <w:pPr>
+        <w:ind w:left="0" w:firstLine="0"/>
+        <w:rPr>
+          <w:sz w:val="20"/>
+          <w:szCs w:val="20"/>
+        </w:rPr>
+      </w:pPr>
+      <w:r>
+        <w:rPr>
+          <w:sz w:val="20"/>
+          <w:szCs w:val="20"/>
+          <w:rtl w:val="0"/>
+        </w:rPr>
+        <w:t xml:space="preserve">Dependencias: </w:t>
+      </w:r>
+    </w:p>
+    <w:p>
+      <w:pPr>
+        <w:rPr>
+          <w:sz w:val="20"/>
+          <w:szCs w:val="20"/>
+        </w:rPr>
+      </w:pPr>
+      <w:r>
+        <w:rPr>
+          <w:rtl w:val="0"/>
+        </w:rPr>
       </w:r>
     </w:p>
     <w:p>
       <w:pPr>
         <w:numPr>
           <w:ilvl w:val="0"/>
-          <w:numId w:val="5"/>
+          <w:numId w:val="4"/>
         </w:numPr>
         <w:ind w:left="720" w:hanging="360"/>
         <w:rPr>
@@ -1064,14 +1959,19 @@
           <w:szCs w:val="20"/>
           <w:rtl w:val="0"/>
         </w:rPr>
-        <w:t xml:space="preserve">Eliminar Productos</w:t>
+        <w:t xml:space="preserve">El hardware proporcionado debe ser desarrollado para todo sistema operativo</w:t>
+      </w:r>
+      <w:r>
+        <w:rPr>
+          <w:rtl w:val="0"/>
+        </w:rPr>
       </w:r>
     </w:p>
     <w:p>
       <w:pPr>
         <w:numPr>
           <w:ilvl w:val="0"/>
-          <w:numId w:val="5"/>
+          <w:numId w:val="4"/>
         </w:numPr>
         <w:ind w:left="720" w:hanging="360"/>
         <w:rPr>
@@ -1086,796 +1986,41 @@
           <w:szCs w:val="20"/>
           <w:rtl w:val="0"/>
         </w:rPr>
-        <w:t xml:space="preserve">Comprar Productos</w:t>
-      </w:r>
-    </w:p>
-    <w:p>
-      <w:pPr>
-        <w:numPr>
-          <w:ilvl w:val="0"/>
-          <w:numId w:val="5"/>
-        </w:numPr>
-        <w:ind w:left="720" w:hanging="360"/>
-        <w:rPr>
-          <w:sz w:val="20"/>
-          <w:szCs w:val="20"/>
-          <w:u w:val="none"/>
-        </w:rPr>
-      </w:pPr>
-      <w:r>
-        <w:rPr>
-          <w:sz w:val="20"/>
-          <w:szCs w:val="20"/>
-          <w:rtl w:val="0"/>
-        </w:rPr>
-        <w:t xml:space="preserve">Búsqueda de productos</w:t>
-      </w:r>
-    </w:p>
-    <w:p>
-      <w:pPr>
-        <w:numPr>
-          <w:ilvl w:val="0"/>
-          <w:numId w:val="5"/>
-        </w:numPr>
-        <w:ind w:left="720" w:hanging="360"/>
-        <w:rPr>
-          <w:sz w:val="20"/>
-          <w:szCs w:val="20"/>
-          <w:u w:val="none"/>
-        </w:rPr>
-      </w:pPr>
-      <w:r>
-        <w:rPr>
-          <w:sz w:val="20"/>
-          <w:szCs w:val="20"/>
-          <w:rtl w:val="0"/>
-        </w:rPr>
-        <w:t xml:space="preserve">Carrito de Compra</w:t>
-      </w:r>
-    </w:p>
-    <w:p>
-      <w:pPr>
-        <w:numPr>
-          <w:ilvl w:val="0"/>
-          <w:numId w:val="5"/>
-        </w:numPr>
-        <w:ind w:left="720" w:hanging="360"/>
-        <w:rPr>
-          <w:sz w:val="20"/>
-          <w:szCs w:val="20"/>
-          <w:u w:val="none"/>
-        </w:rPr>
-      </w:pPr>
-      <w:r>
-        <w:rPr>
-          <w:sz w:val="20"/>
-          <w:szCs w:val="20"/>
-          <w:rtl w:val="0"/>
-        </w:rPr>
-        <w:t xml:space="preserve">Contacto con el vendedor</w:t>
-      </w:r>
-    </w:p>
-    <w:p>
-      <w:pPr>
-        <w:rPr>
-          <w:sz w:val="20"/>
-          <w:szCs w:val="20"/>
-        </w:rPr>
-      </w:pPr>
-      <w:r>
-        <w:rPr>
-          <w:rtl w:val="0"/>
-        </w:rPr>
-      </w:r>
-    </w:p>
-    <w:p>
-      <w:pPr>
-        <w:rPr>
-          <w:sz w:val="20"/>
-          <w:szCs w:val="20"/>
-        </w:rPr>
-      </w:pPr>
-      <w:r>
-        <w:rPr>
-          <w:rtl w:val="0"/>
-        </w:rPr>
-      </w:r>
-    </w:p>
-    <w:p>
-      <w:pPr>
-        <w:rPr>
-          <w:color w:val="e06666"/>
-          <w:sz w:val="24"/>
-          <w:szCs w:val="24"/>
-        </w:rPr>
-      </w:pPr>
-      <w:r>
-        <w:rPr>
-          <w:color w:val="e06666"/>
-          <w:sz w:val="24"/>
-          <w:szCs w:val="24"/>
-          <w:rtl w:val="0"/>
-        </w:rPr>
-        <w:t xml:space="preserve">1.2 Visión del producto</w:t>
-      </w:r>
-    </w:p>
-    <w:p>
-      <w:pPr>
-        <w:rPr>
-          <w:color w:val="e06666"/>
-          <w:sz w:val="28"/>
-          <w:szCs w:val="28"/>
-        </w:rPr>
-      </w:pPr>
-      <w:r>
-        <w:rPr>
-          <w:rtl w:val="0"/>
-        </w:rPr>
-      </w:r>
-    </w:p>
-    <w:p>
-      <w:pPr>
-        <w:ind w:left="0" w:firstLine="0"/>
-        <w:rPr>
-          <w:sz w:val="20"/>
-          <w:szCs w:val="20"/>
-        </w:rPr>
-      </w:pPr>
-      <w:r>
-        <w:rPr>
-          <w:sz w:val="20"/>
-          <w:szCs w:val="20"/>
-          <w:rtl w:val="0"/>
-        </w:rPr>
-        <w:t xml:space="preserve">Se espera que el sistema sea utilizado para diferentes empresas de comercio </w:t>
-      </w:r>
-    </w:p>
-    <w:p>
-      <w:pPr>
-        <w:rPr>
-          <w:sz w:val="20"/>
-          <w:szCs w:val="20"/>
-        </w:rPr>
-      </w:pPr>
-      <w:r>
-        <w:rPr>
-          <w:rtl w:val="0"/>
-        </w:rPr>
-      </w:r>
-    </w:p>
-    <w:p>
-      <w:pPr>
-        <w:rPr>
-          <w:color w:val="e06666"/>
-          <w:sz w:val="28"/>
-          <w:szCs w:val="28"/>
-        </w:rPr>
-      </w:pPr>
-      <w:r>
-        <w:rPr>
-          <w:rtl w:val="0"/>
-        </w:rPr>
-      </w:r>
-    </w:p>
-    <w:p>
-      <w:pPr>
-        <w:rPr>
-          <w:color w:val="e06666"/>
-          <w:sz w:val="24"/>
-          <w:szCs w:val="24"/>
-        </w:rPr>
-      </w:pPr>
-      <w:r>
-        <w:rPr>
-          <w:color w:val="e06666"/>
-          <w:sz w:val="24"/>
-          <w:szCs w:val="24"/>
-          <w:rtl w:val="0"/>
-        </w:rPr>
-        <w:t xml:space="preserve">1.3 Funciones del producto </w:t>
-      </w:r>
-    </w:p>
-    <w:p>
-      <w:pPr>
-        <w:rPr>
-          <w:color w:val="e06666"/>
-          <w:sz w:val="28"/>
-          <w:szCs w:val="28"/>
-        </w:rPr>
-      </w:pPr>
-      <w:r>
-        <w:rPr>
-          <w:rtl w:val="0"/>
-        </w:rPr>
-      </w:r>
-    </w:p>
-    <w:p>
-      <w:pPr>
-        <w:rPr>
-          <w:sz w:val="20"/>
-          <w:szCs w:val="20"/>
-        </w:rPr>
-      </w:pPr>
-      <w:r>
-        <w:rPr>
-          <w:sz w:val="20"/>
-          <w:szCs w:val="20"/>
-          <w:rtl w:val="0"/>
-        </w:rPr>
-        <w:t xml:space="preserve">En términos de generales el sistema permitirá a los usuario finales:</w:t>
-      </w:r>
-    </w:p>
-    <w:p>
-      <w:pPr>
-        <w:rPr>
-          <w:sz w:val="20"/>
-          <w:szCs w:val="20"/>
-        </w:rPr>
-      </w:pPr>
-      <w:r>
-        <w:rPr>
-          <w:rtl w:val="0"/>
-        </w:rPr>
-      </w:r>
-    </w:p>
-    <w:p>
-      <w:pPr>
-        <w:numPr>
-          <w:ilvl w:val="0"/>
-          <w:numId w:val="6"/>
-        </w:numPr>
-        <w:ind w:left="720" w:hanging="360"/>
-        <w:rPr>
-          <w:sz w:val="20"/>
-          <w:szCs w:val="20"/>
-        </w:rPr>
-      </w:pPr>
-      <w:r>
-        <w:rPr>
-          <w:sz w:val="20"/>
-          <w:szCs w:val="20"/>
-          <w:rtl w:val="0"/>
-        </w:rPr>
-        <w:t xml:space="preserve">Iniciar Sesión</w:t>
-        <w:tab/>
-      </w:r>
-    </w:p>
-    <w:p>
-      <w:pPr>
-        <w:numPr>
-          <w:ilvl w:val="0"/>
-          <w:numId w:val="6"/>
-        </w:numPr>
-        <w:ind w:left="720" w:hanging="360"/>
-        <w:rPr>
-          <w:sz w:val="20"/>
-          <w:szCs w:val="20"/>
-        </w:rPr>
-      </w:pPr>
-      <w:r>
-        <w:rPr>
-          <w:sz w:val="20"/>
-          <w:szCs w:val="20"/>
-          <w:rtl w:val="0"/>
-        </w:rPr>
-        <w:t xml:space="preserve">Registrarse</w:t>
-      </w:r>
-    </w:p>
-    <w:p>
-      <w:pPr>
-        <w:numPr>
-          <w:ilvl w:val="0"/>
-          <w:numId w:val="6"/>
-        </w:numPr>
-        <w:ind w:left="720" w:hanging="360"/>
-        <w:rPr>
-          <w:sz w:val="20"/>
-          <w:szCs w:val="20"/>
-        </w:rPr>
-      </w:pPr>
-      <w:r>
-        <w:rPr>
-          <w:sz w:val="20"/>
-          <w:szCs w:val="20"/>
-          <w:rtl w:val="0"/>
-        </w:rPr>
-        <w:t xml:space="preserve">Recuperar Contraseña</w:t>
-      </w:r>
-    </w:p>
-    <w:p>
-      <w:pPr>
-        <w:numPr>
-          <w:ilvl w:val="0"/>
-          <w:numId w:val="6"/>
-        </w:numPr>
-        <w:ind w:left="720" w:hanging="360"/>
-        <w:rPr>
-          <w:sz w:val="20"/>
-          <w:szCs w:val="20"/>
-        </w:rPr>
-      </w:pPr>
-      <w:r>
-        <w:rPr>
-          <w:sz w:val="20"/>
-          <w:szCs w:val="20"/>
-          <w:rtl w:val="0"/>
-        </w:rPr>
-        <w:t xml:space="preserve">Edicion de producto</w:t>
-      </w:r>
-    </w:p>
-    <w:p>
-      <w:pPr>
-        <w:numPr>
-          <w:ilvl w:val="0"/>
-          <w:numId w:val="6"/>
-        </w:numPr>
-        <w:ind w:left="720" w:hanging="360"/>
-        <w:rPr>
-          <w:sz w:val="20"/>
-          <w:szCs w:val="20"/>
-        </w:rPr>
-      </w:pPr>
-      <w:r>
-        <w:rPr>
-          <w:sz w:val="20"/>
-          <w:szCs w:val="20"/>
-          <w:rtl w:val="0"/>
-        </w:rPr>
-        <w:t xml:space="preserve">Eliminar Productos</w:t>
-      </w:r>
-    </w:p>
-    <w:p>
-      <w:pPr>
-        <w:numPr>
-          <w:ilvl w:val="0"/>
-          <w:numId w:val="6"/>
-        </w:numPr>
-        <w:ind w:left="720" w:hanging="360"/>
-        <w:rPr>
-          <w:sz w:val="20"/>
-          <w:szCs w:val="20"/>
-        </w:rPr>
-      </w:pPr>
-      <w:r>
-        <w:rPr>
-          <w:sz w:val="20"/>
-          <w:szCs w:val="20"/>
-          <w:rtl w:val="0"/>
-        </w:rPr>
-        <w:t xml:space="preserve">Comprar Productos</w:t>
-      </w:r>
-    </w:p>
-    <w:p>
-      <w:pPr>
-        <w:numPr>
-          <w:ilvl w:val="0"/>
-          <w:numId w:val="6"/>
-        </w:numPr>
-        <w:ind w:left="720" w:hanging="360"/>
-        <w:rPr>
-          <w:sz w:val="20"/>
-          <w:szCs w:val="20"/>
-        </w:rPr>
-      </w:pPr>
-      <w:r>
-        <w:rPr>
-          <w:sz w:val="20"/>
-          <w:szCs w:val="20"/>
-          <w:rtl w:val="0"/>
-        </w:rPr>
-        <w:t xml:space="preserve">Búsqueda de productos</w:t>
-      </w:r>
-    </w:p>
-    <w:p>
-      <w:pPr>
-        <w:numPr>
-          <w:ilvl w:val="0"/>
-          <w:numId w:val="6"/>
-        </w:numPr>
-        <w:ind w:left="720" w:hanging="360"/>
-        <w:rPr>
-          <w:sz w:val="20"/>
-          <w:szCs w:val="20"/>
-        </w:rPr>
-      </w:pPr>
-      <w:r>
-        <w:rPr>
-          <w:sz w:val="20"/>
-          <w:szCs w:val="20"/>
-          <w:rtl w:val="0"/>
-        </w:rPr>
-        <w:t xml:space="preserve">Carrito de Compra</w:t>
-      </w:r>
-    </w:p>
-    <w:p>
-      <w:pPr>
-        <w:numPr>
-          <w:ilvl w:val="0"/>
-          <w:numId w:val="6"/>
-        </w:numPr>
-        <w:ind w:left="720" w:hanging="360"/>
-        <w:rPr>
-          <w:sz w:val="20"/>
-          <w:szCs w:val="20"/>
-        </w:rPr>
-      </w:pPr>
-      <w:r>
-        <w:rPr>
-          <w:sz w:val="20"/>
-          <w:szCs w:val="20"/>
-          <w:rtl w:val="0"/>
-        </w:rPr>
-        <w:t xml:space="preserve">Contacto con el vendedor</w:t>
-      </w:r>
-      <w:r>
-        <w:rPr>
-          <w:rtl w:val="0"/>
-        </w:rPr>
-      </w:r>
-    </w:p>
-    <w:p>
-      <w:pPr>
-        <w:jc w:val="center"/>
-        <w:rPr>
-          <w:sz w:val="20"/>
-          <w:szCs w:val="20"/>
-        </w:rPr>
-      </w:pPr>
-      <w:r>
-        <w:rPr>
-          <w:rtl w:val="0"/>
-        </w:rPr>
-      </w:r>
-    </w:p>
-    <w:p>
-      <w:pPr>
-        <w:jc w:val="center"/>
-        <w:rPr>
-          <w:sz w:val="20"/>
-          <w:szCs w:val="20"/>
-        </w:rPr>
-      </w:pPr>
-      <w:r>
-        <w:rPr>
-          <w:rtl w:val="0"/>
-        </w:rPr>
-      </w:r>
-    </w:p>
-    <w:p>
-      <w:pPr>
-        <w:jc w:val="center"/>
-        <w:rPr>
-          <w:sz w:val="20"/>
-          <w:szCs w:val="20"/>
-        </w:rPr>
-      </w:pPr>
-      <w:r>
-        <w:rPr>
-          <w:rtl w:val="0"/>
-        </w:rPr>
-      </w:r>
-    </w:p>
-    <w:p>
-      <w:pPr>
-        <w:jc w:val="center"/>
-        <w:rPr>
-          <w:sz w:val="20"/>
-          <w:szCs w:val="20"/>
-        </w:rPr>
-      </w:pPr>
-      <w:r>
-        <w:rPr>
-          <w:rtl w:val="0"/>
-        </w:rPr>
-      </w:r>
-    </w:p>
-    <w:p>
-      <w:pPr>
-        <w:jc w:val="center"/>
-        <w:rPr>
-          <w:sz w:val="20"/>
-          <w:szCs w:val="20"/>
-        </w:rPr>
-      </w:pPr>
-      <w:r>
-        <w:rPr>
-          <w:rtl w:val="0"/>
-        </w:rPr>
-      </w:r>
-    </w:p>
-    <w:p>
-      <w:pPr>
-        <w:jc w:val="center"/>
-        <w:rPr>
-          <w:sz w:val="20"/>
-          <w:szCs w:val="20"/>
-        </w:rPr>
-      </w:pPr>
-      <w:r>
-        <w:rPr>
-          <w:rtl w:val="0"/>
-        </w:rPr>
-      </w:r>
-    </w:p>
-    <w:p>
-      <w:pPr>
-        <w:jc w:val="center"/>
-        <w:rPr>
-          <w:sz w:val="20"/>
-          <w:szCs w:val="20"/>
-        </w:rPr>
-      </w:pPr>
-      <w:r>
-        <w:rPr>
-          <w:rtl w:val="0"/>
-        </w:rPr>
-      </w:r>
-    </w:p>
-    <w:p>
-      <w:pPr>
-        <w:jc w:val="center"/>
-        <w:rPr>
-          <w:sz w:val="20"/>
-          <w:szCs w:val="20"/>
-        </w:rPr>
-      </w:pPr>
-      <w:r>
-        <w:rPr>
-          <w:rtl w:val="0"/>
-        </w:rPr>
-      </w:r>
-    </w:p>
-    <w:p>
-      <w:pPr>
-        <w:rPr>
-          <w:color w:val="e06666"/>
-          <w:sz w:val="24"/>
-          <w:szCs w:val="24"/>
-        </w:rPr>
-      </w:pPr>
-      <w:r>
-        <w:rPr>
-          <w:color w:val="e06666"/>
-          <w:sz w:val="24"/>
-          <w:szCs w:val="24"/>
-          <w:rtl w:val="0"/>
-        </w:rPr>
-        <w:t xml:space="preserve">1.4 Tipo de Usuario</w:t>
-      </w:r>
-    </w:p>
-    <w:p>
-      <w:pPr>
-        <w:rPr>
-          <w:color w:val="e06666"/>
-          <w:sz w:val="28"/>
-          <w:szCs w:val="28"/>
-        </w:rPr>
-      </w:pPr>
-      <w:r>
-        <w:rPr>
-          <w:rtl w:val="0"/>
-        </w:rPr>
-      </w:r>
-    </w:p>
-    <w:p>
-      <w:pPr>
-        <w:rPr>
-          <w:sz w:val="20"/>
-          <w:szCs w:val="20"/>
-        </w:rPr>
-      </w:pPr>
-      <w:r>
-        <w:rPr>
-          <w:sz w:val="20"/>
-          <w:szCs w:val="20"/>
-          <w:rtl w:val="0"/>
-        </w:rPr>
-        <w:t xml:space="preserve">Los usuario que ocuparan este sitio web o sistema serán cualquier tipo de persona como también utilizado por una(s) empresa ya sea de los producto que vende la página web</w:t>
-      </w:r>
-    </w:p>
-    <w:p>
-      <w:pPr>
-        <w:rPr>
-          <w:sz w:val="20"/>
-          <w:szCs w:val="20"/>
-        </w:rPr>
-      </w:pPr>
-      <w:r>
-        <w:rPr>
-          <w:rtl w:val="0"/>
-        </w:rPr>
-      </w:r>
-    </w:p>
-    <w:p>
-      <w:pPr>
-        <w:rPr>
-          <w:color w:val="e06666"/>
-          <w:sz w:val="24"/>
-          <w:szCs w:val="24"/>
-        </w:rPr>
-      </w:pPr>
-      <w:r>
-        <w:rPr>
-          <w:color w:val="e06666"/>
-          <w:sz w:val="24"/>
-          <w:szCs w:val="24"/>
-          <w:rtl w:val="0"/>
-        </w:rPr>
-        <w:t xml:space="preserve">1.5 Seguridad </w:t>
-      </w:r>
-    </w:p>
-    <w:p>
-      <w:pPr>
-        <w:rPr>
-          <w:color w:val="e06666"/>
-          <w:sz w:val="28"/>
-          <w:szCs w:val="28"/>
-        </w:rPr>
-      </w:pPr>
-      <w:r>
-        <w:rPr>
-          <w:rtl w:val="0"/>
-        </w:rPr>
-      </w:r>
-    </w:p>
-    <w:p>
-      <w:pPr>
-        <w:rPr>
-          <w:sz w:val="20"/>
-          <w:szCs w:val="20"/>
-        </w:rPr>
-      </w:pPr>
-      <w:r>
-        <w:rPr>
-          <w:sz w:val="20"/>
-          <w:szCs w:val="20"/>
-          <w:rtl w:val="0"/>
-        </w:rPr>
-        <w:t xml:space="preserve">Debido a las políticas de la empresa de nuestro cliente y por motivos de protección de datos, se nos han impuesto algunas restricciones menores para el desarrollo del software:</w:t>
-      </w:r>
-    </w:p>
-    <w:p>
-      <w:pPr>
-        <w:rPr>
-          <w:sz w:val="20"/>
-          <w:szCs w:val="20"/>
-        </w:rPr>
-      </w:pPr>
-      <w:r>
-        <w:rPr>
-          <w:rtl w:val="0"/>
-        </w:rPr>
-      </w:r>
-    </w:p>
-    <w:p>
-      <w:pPr>
-        <w:numPr>
-          <w:ilvl w:val="0"/>
-          <w:numId w:val="2"/>
-        </w:numPr>
-        <w:ind w:left="720" w:hanging="360"/>
-        <w:rPr>
-          <w:sz w:val="20"/>
-          <w:szCs w:val="20"/>
-          <w:u w:val="none"/>
-        </w:rPr>
-      </w:pPr>
-      <w:r>
-        <w:rPr>
-          <w:sz w:val="20"/>
-          <w:szCs w:val="20"/>
-          <w:rtl w:val="0"/>
-        </w:rPr>
-        <w:t xml:space="preserve">El software debe ser una solución basada en la web.</w:t>
-      </w:r>
-    </w:p>
-    <w:p>
-      <w:pPr>
-        <w:numPr>
-          <w:ilvl w:val="0"/>
-          <w:numId w:val="2"/>
-        </w:numPr>
-        <w:ind w:left="720" w:hanging="360"/>
-        <w:rPr>
-          <w:sz w:val="20"/>
-          <w:szCs w:val="20"/>
-          <w:u w:val="none"/>
-        </w:rPr>
-      </w:pPr>
-      <w:r>
-        <w:rPr>
-          <w:sz w:val="20"/>
-          <w:szCs w:val="20"/>
-          <w:rtl w:val="0"/>
-        </w:rPr>
-        <w:t xml:space="preserve">El software debe ser los fácil posible para llevar a cabo los labores del usuario </w:t>
-      </w:r>
-    </w:p>
-    <w:p>
-      <w:pPr>
-        <w:numPr>
-          <w:ilvl w:val="0"/>
-          <w:numId w:val="2"/>
-        </w:numPr>
-        <w:ind w:left="720" w:hanging="360"/>
-        <w:rPr>
-          <w:sz w:val="20"/>
-          <w:szCs w:val="20"/>
-          <w:u w:val="none"/>
-        </w:rPr>
-      </w:pPr>
-      <w:r>
-        <w:rPr>
-          <w:sz w:val="20"/>
-          <w:szCs w:val="20"/>
-          <w:rtl w:val="0"/>
-        </w:rPr>
-        <w:t xml:space="preserve">No debe haber ningún tipo de fuga de datos</w:t>
-      </w:r>
-    </w:p>
-    <w:p>
-      <w:pPr>
-        <w:ind w:left="0" w:firstLine="0"/>
-        <w:rPr>
-          <w:sz w:val="20"/>
-          <w:szCs w:val="20"/>
-        </w:rPr>
-      </w:pPr>
-      <w:r>
-        <w:rPr>
-          <w:rtl w:val="0"/>
-        </w:rPr>
-      </w:r>
-    </w:p>
-    <w:p>
-      <w:pPr>
-        <w:ind w:left="0" w:firstLine="0"/>
-        <w:rPr>
-          <w:color w:val="e06666"/>
-          <w:sz w:val="24"/>
-          <w:szCs w:val="24"/>
-        </w:rPr>
-      </w:pPr>
-      <w:r>
-        <w:rPr>
-          <w:color w:val="e06666"/>
-          <w:sz w:val="24"/>
-          <w:szCs w:val="24"/>
-          <w:rtl w:val="0"/>
-        </w:rPr>
-        <w:t xml:space="preserve">1.6 Suposiciones y Dependencia </w:t>
-      </w:r>
-    </w:p>
-    <w:p>
-      <w:pPr>
-        <w:ind w:left="0" w:firstLine="0"/>
-        <w:rPr>
-          <w:color w:val="e06666"/>
-          <w:sz w:val="28"/>
-          <w:szCs w:val="28"/>
-        </w:rPr>
-      </w:pPr>
-      <w:r>
-        <w:rPr>
-          <w:rtl w:val="0"/>
-        </w:rPr>
-      </w:r>
-    </w:p>
-    <w:p>
-      <w:pPr>
-        <w:ind w:left="0" w:firstLine="0"/>
-        <w:rPr>
-          <w:sz w:val="20"/>
-          <w:szCs w:val="20"/>
-        </w:rPr>
-      </w:pPr>
-      <w:r>
-        <w:rPr>
-          <w:sz w:val="20"/>
-          <w:szCs w:val="20"/>
-          <w:rtl w:val="0"/>
-        </w:rPr>
-        <w:t xml:space="preserve">Dependencias: </w:t>
+        <w:t xml:space="preserve">Los desarrolladores deberán tratar el hardware </w:t>
+      </w:r>
+      <w:r>
+        <w:rPr>
+          <w:rtl w:val="0"/>
+        </w:rPr>
+      </w:r>
+    </w:p>
+    <w:p>
+      <w:pPr>
+        <w:rPr>
+          <w:sz w:val="20"/>
+          <w:szCs w:val="20"/>
+        </w:rPr>
+      </w:pPr>
+      <w:r>
+        <w:rPr>
+          <w:rtl w:val="0"/>
+        </w:rPr>
+      </w:r>
+    </w:p>
+    <w:p>
+      <w:pPr>
+        <w:rPr>
+          <w:sz w:val="20"/>
+          <w:szCs w:val="20"/>
+        </w:rPr>
+      </w:pPr>
+      <w:r>
+        <w:rPr>
+          <w:sz w:val="20"/>
+          <w:szCs w:val="20"/>
+          <w:rtl w:val="0"/>
+        </w:rPr>
+        <w:t xml:space="preserve">Supuestos: </w:t>
       </w:r>
     </w:p>
     <w:p>
@@ -1910,423 +2055,418 @@
           <w:szCs w:val="20"/>
           <w:rtl w:val="0"/>
         </w:rPr>
-        <w:t xml:space="preserve">El hardware proporcionado debe ser desarrollado para todo sistema operativo</w:t>
+        <w:t xml:space="preserve">El software y hardware necesario será proporcionado por el cliente </w:t>
+      </w:r>
+      <w:r>
+        <w:rPr>
+          <w:rtl w:val="0"/>
+        </w:rPr>
+      </w:r>
+    </w:p>
+    <w:p>
+      <w:pPr>
+        <w:rPr>
+          <w:sz w:val="24"/>
+          <w:szCs w:val="24"/>
+        </w:rPr>
+      </w:pPr>
+      <w:r>
+        <w:rPr>
+          <w:rtl w:val="0"/>
+        </w:rPr>
+      </w:r>
+    </w:p>
+    <w:p>
+      <w:pPr>
+        <w:rPr>
+          <w:color w:val="e06666"/>
+          <w:sz w:val="24"/>
+          <w:szCs w:val="24"/>
+        </w:rPr>
+      </w:pPr>
+      <w:r>
+        <w:rPr>
+          <w:color w:val="e06666"/>
+          <w:sz w:val="24"/>
+          <w:szCs w:val="24"/>
+          <w:rtl w:val="0"/>
+        </w:rPr>
+        <w:t xml:space="preserve">1.7 Requisitos Futuros </w:t>
+      </w:r>
+    </w:p>
+    <w:p>
+      <w:pPr>
+        <w:rPr>
+          <w:color w:val="e06666"/>
+          <w:sz w:val="28"/>
+          <w:szCs w:val="28"/>
+        </w:rPr>
+      </w:pPr>
+      <w:r>
+        <w:rPr>
+          <w:rtl w:val="0"/>
+        </w:rPr>
+      </w:r>
+    </w:p>
+    <w:p>
+      <w:pPr>
+        <w:rPr>
+          <w:sz w:val="20"/>
+          <w:szCs w:val="20"/>
+        </w:rPr>
+      </w:pPr>
+      <w:r>
+        <w:rPr>
+          <w:sz w:val="20"/>
+          <w:szCs w:val="20"/>
+          <w:u w:val="single"/>
+          <w:rtl w:val="0"/>
+        </w:rPr>
+        <w:t xml:space="preserve">Seguridad Mejorada</w:t>
+      </w:r>
+      <w:r>
+        <w:rPr>
+          <w:sz w:val="20"/>
+          <w:szCs w:val="20"/>
+          <w:rtl w:val="0"/>
+        </w:rPr>
+        <w:t xml:space="preserve">: Implementación de medidas avanzadas de seguridad para proteger los datos del usuario y prevenir ataques cibernéticos.</w:t>
+      </w:r>
+    </w:p>
+    <w:p>
+      <w:pPr>
+        <w:rPr>
+          <w:sz w:val="20"/>
+          <w:szCs w:val="20"/>
+        </w:rPr>
+      </w:pPr>
+      <w:r>
+        <w:rPr>
+          <w:rtl w:val="0"/>
+        </w:rPr>
+      </w:r>
+    </w:p>
+    <w:p>
+      <w:pPr>
+        <w:rPr>
+          <w:color w:val="e06666"/>
+          <w:sz w:val="24"/>
+          <w:szCs w:val="24"/>
+        </w:rPr>
+      </w:pPr>
+      <w:r>
+        <w:rPr>
+          <w:color w:val="e06666"/>
+          <w:sz w:val="24"/>
+          <w:szCs w:val="24"/>
+          <w:rtl w:val="0"/>
+        </w:rPr>
+        <w:t xml:space="preserve">1.1.8 Interfaces del Usuario</w:t>
+      </w:r>
+    </w:p>
+    <w:p>
+      <w:pPr>
+        <w:rPr>
+          <w:color w:val="e06666"/>
+          <w:sz w:val="28"/>
+          <w:szCs w:val="28"/>
+        </w:rPr>
+      </w:pPr>
+      <w:r>
+        <w:rPr>
+          <w:rtl w:val="0"/>
+        </w:rPr>
+      </w:r>
+    </w:p>
+    <w:p>
+      <w:pPr>
+        <w:shd w:fill="ffffff" w:val="clear"/>
+        <w:spacing w:line="250" w:lineRule="auto"/>
+        <w:rPr>
+          <w:sz w:val="20"/>
+          <w:szCs w:val="20"/>
+        </w:rPr>
+      </w:pPr>
+      <w:r>
+        <w:rPr>
+          <w:sz w:val="20"/>
+          <w:szCs w:val="20"/>
+          <w:rtl w:val="0"/>
+        </w:rPr>
+        <w:t xml:space="preserve">El sistema se ha desarrollado con una interfaz intuitiva que utiliza los colores corporativos de manera efectiva. El objetivo principal ha sido crear una experiencia de usuario clara y sencilla, facilitando así su comprensión y captación.</w:t>
+      </w:r>
+    </w:p>
+    <w:p>
+      <w:pPr>
+        <w:shd w:fill="ffffff" w:val="clear"/>
+        <w:spacing w:line="250" w:lineRule="auto"/>
+        <w:rPr>
+          <w:sz w:val="20"/>
+          <w:szCs w:val="20"/>
+        </w:rPr>
+      </w:pPr>
+      <w:r>
+        <w:rPr>
+          <w:rtl w:val="0"/>
+        </w:rPr>
+      </w:r>
+    </w:p>
+    <w:p>
+      <w:pPr>
+        <w:shd w:fill="ffffff" w:val="clear"/>
+        <w:spacing w:line="250" w:lineRule="auto"/>
+        <w:rPr>
+          <w:color w:val="e06666"/>
+          <w:sz w:val="24"/>
+          <w:szCs w:val="24"/>
+        </w:rPr>
+      </w:pPr>
+      <w:r>
+        <w:rPr>
+          <w:color w:val="e06666"/>
+          <w:sz w:val="24"/>
+          <w:szCs w:val="24"/>
+          <w:rtl w:val="0"/>
+        </w:rPr>
+        <w:t xml:space="preserve">1.2.8</w:t>
+      </w:r>
+    </w:p>
+    <w:p>
+      <w:pPr>
+        <w:shd w:fill="ffffff" w:val="clear"/>
+        <w:spacing w:line="250" w:lineRule="auto"/>
+        <w:rPr>
+          <w:color w:val="e06666"/>
+          <w:sz w:val="24"/>
+          <w:szCs w:val="24"/>
+        </w:rPr>
+      </w:pPr>
+      <w:r>
+        <w:rPr>
+          <w:rtl w:val="0"/>
+        </w:rPr>
+      </w:r>
+    </w:p>
+    <w:p>
+      <w:pPr>
+        <w:shd w:fill="ffffff" w:val="clear"/>
+        <w:spacing w:line="250" w:lineRule="auto"/>
+        <w:rPr>
+          <w:sz w:val="20"/>
+          <w:szCs w:val="20"/>
+        </w:rPr>
+      </w:pPr>
+      <w:r>
+        <w:rPr>
+          <w:sz w:val="20"/>
+          <w:szCs w:val="20"/>
+          <w:rtl w:val="0"/>
+        </w:rPr>
+        <w:t xml:space="preserve">Las interfaces del hardware son computadoras de escritorio All-in-One Ideacentre 3 de 21,5 pulgadas con resolución Full HD y procesador AMD Athlon 3050U.</w:t>
+      </w:r>
+    </w:p>
+    <w:p>
+      <w:pPr>
+        <w:shd w:fill="ffffff" w:val="clear"/>
+        <w:spacing w:line="250" w:lineRule="auto"/>
+        <w:rPr>
+          <w:sz w:val="20"/>
+          <w:szCs w:val="20"/>
+        </w:rPr>
+      </w:pPr>
+      <w:r>
+        <w:rPr>
+          <w:rtl w:val="0"/>
+        </w:rPr>
+      </w:r>
+    </w:p>
+    <w:p>
+      <w:pPr>
+        <w:shd w:fill="ffffff" w:val="clear"/>
+        <w:spacing w:line="250" w:lineRule="auto"/>
+        <w:rPr>
+          <w:color w:val="e06666"/>
+          <w:sz w:val="24"/>
+          <w:szCs w:val="24"/>
+        </w:rPr>
+      </w:pPr>
+      <w:r>
+        <w:rPr>
+          <w:color w:val="e06666"/>
+          <w:sz w:val="24"/>
+          <w:szCs w:val="24"/>
+          <w:rtl w:val="0"/>
+        </w:rPr>
+        <w:t xml:space="preserve">1.3.8</w:t>
+      </w:r>
+    </w:p>
+    <w:p>
+      <w:pPr>
+        <w:shd w:fill="ffffff" w:val="clear"/>
+        <w:spacing w:line="250" w:lineRule="auto"/>
+        <w:rPr>
+          <w:color w:val="e06666"/>
+          <w:sz w:val="24"/>
+          <w:szCs w:val="24"/>
+        </w:rPr>
+      </w:pPr>
+      <w:r>
+        <w:rPr>
+          <w:rtl w:val="0"/>
+        </w:rPr>
+      </w:r>
+    </w:p>
+    <w:p>
+      <w:pPr>
+        <w:spacing w:after="200" w:line="276" w:lineRule="auto"/>
+        <w:rPr>
+          <w:rFonts w:ascii="Calibri" w:cs="Calibri" w:eastAsia="Calibri" w:hAnsi="Calibri"/>
+        </w:rPr>
+      </w:pPr>
+      <w:r>
+        <w:rPr>
+          <w:rFonts w:ascii="Calibri" w:cs="Calibri" w:eastAsia="Calibri" w:hAnsi="Calibri"/>
+          <w:rtl w:val="0"/>
+        </w:rPr>
+        <w:t xml:space="preserve">El sistema no requiere de otros productos de software para funcionar. </w:t>
+      </w:r>
+    </w:p>
+    <w:p>
+      <w:pPr>
+        <w:spacing w:after="200" w:line="276" w:lineRule="auto"/>
+        <w:rPr>
+          <w:rFonts w:ascii="Calibri" w:cs="Calibri" w:eastAsia="Calibri" w:hAnsi="Calibri"/>
+          <w:sz w:val="24"/>
+          <w:szCs w:val="24"/>
+        </w:rPr>
+      </w:pPr>
+      <w:r>
+        <w:rPr>
+          <w:rtl w:val="0"/>
+        </w:rPr>
+      </w:r>
+    </w:p>
+    <w:p>
+      <w:pPr>
+        <w:spacing w:after="200" w:line="276" w:lineRule="auto"/>
+        <w:rPr>
+          <w:rFonts w:ascii="Calibri" w:cs="Calibri" w:eastAsia="Calibri" w:hAnsi="Calibri"/>
+          <w:sz w:val="24"/>
+          <w:szCs w:val="24"/>
+        </w:rPr>
+      </w:pPr>
+      <w:r>
+        <w:rPr>
+          <w:rtl w:val="0"/>
+        </w:rPr>
+      </w:r>
+    </w:p>
+    <w:p>
+      <w:pPr>
+        <w:spacing w:after="200" w:line="276" w:lineRule="auto"/>
+        <w:rPr>
+          <w:color w:val="e06666"/>
+          <w:sz w:val="24"/>
+          <w:szCs w:val="24"/>
+        </w:rPr>
+      </w:pPr>
+      <w:r>
+        <w:rPr>
+          <w:color w:val="e06666"/>
+          <w:sz w:val="24"/>
+          <w:szCs w:val="24"/>
+          <w:rtl w:val="0"/>
+        </w:rPr>
+        <w:t xml:space="preserve">1.9 Requisitos Funcionales</w:t>
       </w:r>
     </w:p>
     <w:p>
       <w:pPr>
         <w:numPr>
           <w:ilvl w:val="0"/>
-          <w:numId w:val="1"/>
+          <w:numId w:val="6"/>
         </w:numPr>
+        <w:spacing w:after="0" w:line="276" w:lineRule="auto"/>
         <w:ind w:left="720" w:hanging="360"/>
         <w:rPr>
           <w:sz w:val="20"/>
           <w:szCs w:val="20"/>
-          <w:u w:val="none"/>
-        </w:rPr>
-      </w:pPr>
-      <w:r>
-        <w:rPr>
-          <w:sz w:val="20"/>
-          <w:szCs w:val="20"/>
-          <w:rtl w:val="0"/>
-        </w:rPr>
-        <w:t xml:space="preserve">Los desarrolladores deberán tratar el hardware </w:t>
-      </w:r>
-    </w:p>
-    <w:p>
-      <w:pPr>
-        <w:rPr>
-          <w:sz w:val="20"/>
-          <w:szCs w:val="20"/>
-        </w:rPr>
-      </w:pPr>
-      <w:r>
-        <w:rPr>
-          <w:rtl w:val="0"/>
-        </w:rPr>
-      </w:r>
-    </w:p>
-    <w:p>
-      <w:pPr>
-        <w:rPr>
-          <w:sz w:val="20"/>
-          <w:szCs w:val="20"/>
-        </w:rPr>
-      </w:pPr>
-      <w:r>
-        <w:rPr>
-          <w:sz w:val="20"/>
-          <w:szCs w:val="20"/>
-          <w:rtl w:val="0"/>
-        </w:rPr>
-        <w:t xml:space="preserve">Supuestos: </w:t>
-      </w:r>
-    </w:p>
-    <w:p>
-      <w:pPr>
-        <w:rPr>
-          <w:sz w:val="20"/>
-          <w:szCs w:val="20"/>
-        </w:rPr>
-      </w:pPr>
-      <w:r>
-        <w:rPr>
-          <w:rtl w:val="0"/>
-        </w:rPr>
+        </w:rPr>
+      </w:pPr>
+      <w:r>
+        <w:rPr>
+          <w:sz w:val="20"/>
+          <w:szCs w:val="20"/>
+          <w:highlight w:val="white"/>
+          <w:u w:val="single"/>
+          <w:rtl w:val="0"/>
+        </w:rPr>
+        <w:t xml:space="preserve">Iniciar sesión</w:t>
+      </w:r>
+      <w:r>
+        <w:rPr>
+          <w:sz w:val="20"/>
+          <w:szCs w:val="20"/>
+          <w:highlight w:val="white"/>
+          <w:rtl w:val="0"/>
+        </w:rPr>
+        <w:t xml:space="preserve">: </w:t>
+      </w:r>
+      <w:r>
+        <w:rPr>
+          <w:sz w:val="20"/>
+          <w:szCs w:val="20"/>
+          <w:rtl w:val="0"/>
+        </w:rPr>
+        <w:t xml:space="preserve">accede mediante una rut, nombre, correo institucional y contraseña.</w:t>
       </w:r>
     </w:p>
     <w:p>
       <w:pPr>
         <w:numPr>
           <w:ilvl w:val="0"/>
-          <w:numId w:val="4"/>
+          <w:numId w:val="6"/>
         </w:numPr>
+        <w:spacing w:after="0" w:line="276" w:lineRule="auto"/>
         <w:ind w:left="720" w:hanging="360"/>
         <w:rPr>
           <w:sz w:val="20"/>
           <w:szCs w:val="20"/>
-          <w:u w:val="none"/>
-        </w:rPr>
-      </w:pPr>
-      <w:r>
-        <w:rPr>
-          <w:sz w:val="20"/>
-          <w:szCs w:val="20"/>
-          <w:rtl w:val="0"/>
-        </w:rPr>
-        <w:t xml:space="preserve">El software y hardware necesario será proporcionado por el cliente </w:t>
-      </w:r>
-    </w:p>
-    <w:p>
-      <w:pPr>
-        <w:rPr>
-          <w:sz w:val="24"/>
-          <w:szCs w:val="24"/>
-        </w:rPr>
-      </w:pPr>
-      <w:r>
-        <w:rPr>
-          <w:rtl w:val="0"/>
-        </w:rPr>
-      </w:r>
-    </w:p>
-    <w:p>
-      <w:pPr>
-        <w:rPr>
-          <w:color w:val="e06666"/>
-          <w:sz w:val="24"/>
-          <w:szCs w:val="24"/>
-        </w:rPr>
-      </w:pPr>
-      <w:r>
-        <w:rPr>
-          <w:color w:val="e06666"/>
-          <w:sz w:val="24"/>
-          <w:szCs w:val="24"/>
-          <w:rtl w:val="0"/>
-        </w:rPr>
-        <w:t xml:space="preserve">1.7 Requisitos Futuros </w:t>
-      </w:r>
-    </w:p>
-    <w:p>
-      <w:pPr>
-        <w:rPr>
-          <w:color w:val="e06666"/>
-          <w:sz w:val="28"/>
-          <w:szCs w:val="28"/>
-        </w:rPr>
-      </w:pPr>
-      <w:r>
-        <w:rPr>
-          <w:rtl w:val="0"/>
-        </w:rPr>
-      </w:r>
-    </w:p>
-    <w:p>
-      <w:pPr>
-        <w:rPr>
-          <w:sz w:val="20"/>
-          <w:szCs w:val="20"/>
-        </w:rPr>
-      </w:pPr>
-      <w:r>
-        <w:rPr>
-          <w:sz w:val="20"/>
-          <w:szCs w:val="20"/>
+          <w:highlight w:val="white"/>
+        </w:rPr>
+      </w:pPr>
+      <w:r>
+        <w:rPr>
+          <w:sz w:val="20"/>
+          <w:szCs w:val="20"/>
+          <w:highlight w:val="white"/>
           <w:u w:val="single"/>
           <w:rtl w:val="0"/>
         </w:rPr>
-        <w:t xml:space="preserve">Seguridad Mejorada</w:t>
-      </w:r>
-      <w:r>
-        <w:rPr>
-          <w:sz w:val="20"/>
-          <w:szCs w:val="20"/>
-          <w:rtl w:val="0"/>
-        </w:rPr>
-        <w:t xml:space="preserve">: Implementación de medidas avanzadas de seguridad para proteger los datos del usuario y prevenir ataques cibernéticos.</w:t>
-      </w:r>
-    </w:p>
-    <w:p>
-      <w:pPr>
-        <w:rPr>
-          <w:sz w:val="20"/>
-          <w:szCs w:val="20"/>
-        </w:rPr>
-      </w:pPr>
-      <w:r>
-        <w:rPr>
-          <w:rtl w:val="0"/>
-        </w:rPr>
-      </w:r>
-    </w:p>
-    <w:p>
-      <w:pPr>
-        <w:rPr>
-          <w:color w:val="e06666"/>
-          <w:sz w:val="24"/>
-          <w:szCs w:val="24"/>
-        </w:rPr>
-      </w:pPr>
-      <w:r>
-        <w:rPr>
-          <w:color w:val="e06666"/>
-          <w:sz w:val="24"/>
-          <w:szCs w:val="24"/>
-          <w:rtl w:val="0"/>
-        </w:rPr>
-        <w:t xml:space="preserve">1.1.8 Interfaces del Usuario</w:t>
-      </w:r>
-    </w:p>
-    <w:p>
-      <w:pPr>
-        <w:rPr>
-          <w:color w:val="e06666"/>
-          <w:sz w:val="28"/>
-          <w:szCs w:val="28"/>
-        </w:rPr>
-      </w:pPr>
-      <w:r>
-        <w:rPr>
-          <w:rtl w:val="0"/>
-        </w:rPr>
-      </w:r>
-    </w:p>
-    <w:p>
-      <w:pPr>
-        <w:shd w:fill="ffffff" w:val="clear"/>
-        <w:spacing w:line="250" w:lineRule="auto"/>
-        <w:rPr>
-          <w:sz w:val="20"/>
-          <w:szCs w:val="20"/>
-        </w:rPr>
-      </w:pPr>
-      <w:r>
-        <w:rPr>
-          <w:sz w:val="20"/>
-          <w:szCs w:val="20"/>
-          <w:rtl w:val="0"/>
-        </w:rPr>
-        <w:t xml:space="preserve">El sistema se ha desarrollado con una interfaz intuitiva que utiliza los colores corporativos de manera efectiva. El objetivo principal ha sido crear una experiencia de usuario clara y sencilla, facilitando así su comprensión y captación.</w:t>
-      </w:r>
-    </w:p>
-    <w:p>
-      <w:pPr>
-        <w:shd w:fill="ffffff" w:val="clear"/>
-        <w:spacing w:line="250" w:lineRule="auto"/>
-        <w:rPr>
-          <w:sz w:val="20"/>
-          <w:szCs w:val="20"/>
-        </w:rPr>
-      </w:pPr>
-      <w:r>
-        <w:rPr>
-          <w:rtl w:val="0"/>
-        </w:rPr>
-      </w:r>
-    </w:p>
-    <w:p>
-      <w:pPr>
-        <w:shd w:fill="ffffff" w:val="clear"/>
-        <w:spacing w:line="250" w:lineRule="auto"/>
-        <w:rPr>
-          <w:color w:val="e06666"/>
-          <w:sz w:val="24"/>
-          <w:szCs w:val="24"/>
-        </w:rPr>
-      </w:pPr>
-      <w:r>
-        <w:rPr>
-          <w:color w:val="e06666"/>
-          <w:sz w:val="24"/>
-          <w:szCs w:val="24"/>
-          <w:rtl w:val="0"/>
-        </w:rPr>
-        <w:t xml:space="preserve">1.2.8</w:t>
-      </w:r>
-    </w:p>
-    <w:p>
-      <w:pPr>
-        <w:shd w:fill="ffffff" w:val="clear"/>
-        <w:spacing w:line="250" w:lineRule="auto"/>
-        <w:rPr>
-          <w:color w:val="e06666"/>
-          <w:sz w:val="24"/>
-          <w:szCs w:val="24"/>
-        </w:rPr>
-      </w:pPr>
-      <w:r>
-        <w:rPr>
-          <w:rtl w:val="0"/>
-        </w:rPr>
-      </w:r>
-    </w:p>
-    <w:p>
-      <w:pPr>
-        <w:shd w:fill="ffffff" w:val="clear"/>
-        <w:spacing w:line="250" w:lineRule="auto"/>
-        <w:rPr>
-          <w:sz w:val="20"/>
-          <w:szCs w:val="20"/>
-        </w:rPr>
-      </w:pPr>
-      <w:r>
-        <w:rPr>
-          <w:sz w:val="20"/>
-          <w:szCs w:val="20"/>
-          <w:rtl w:val="0"/>
-        </w:rPr>
-        <w:t xml:space="preserve">Las interfaces del hardware son computadoras de escritorio All-in-One Ideacentre 3 de 21,5 pulgadas con resolución Full HD y procesador AMD Athlon 3050U.</w:t>
-      </w:r>
-    </w:p>
-    <w:p>
-      <w:pPr>
-        <w:shd w:fill="ffffff" w:val="clear"/>
-        <w:spacing w:line="250" w:lineRule="auto"/>
-        <w:rPr>
-          <w:sz w:val="20"/>
-          <w:szCs w:val="20"/>
-        </w:rPr>
-      </w:pPr>
-      <w:r>
-        <w:rPr>
-          <w:rtl w:val="0"/>
-        </w:rPr>
-      </w:r>
-    </w:p>
-    <w:p>
-      <w:pPr>
-        <w:shd w:fill="ffffff" w:val="clear"/>
-        <w:spacing w:line="250" w:lineRule="auto"/>
-        <w:rPr>
-          <w:color w:val="e06666"/>
-          <w:sz w:val="24"/>
-          <w:szCs w:val="24"/>
-        </w:rPr>
-      </w:pPr>
-      <w:r>
-        <w:rPr>
-          <w:color w:val="e06666"/>
-          <w:sz w:val="24"/>
-          <w:szCs w:val="24"/>
-          <w:rtl w:val="0"/>
-        </w:rPr>
-        <w:t xml:space="preserve">1.3.8</w:t>
-      </w:r>
-    </w:p>
-    <w:p>
-      <w:pPr>
-        <w:shd w:fill="ffffff" w:val="clear"/>
-        <w:spacing w:line="250" w:lineRule="auto"/>
-        <w:rPr>
-          <w:color w:val="e06666"/>
-          <w:sz w:val="24"/>
-          <w:szCs w:val="24"/>
-        </w:rPr>
-      </w:pPr>
-      <w:r>
-        <w:rPr>
-          <w:rtl w:val="0"/>
-        </w:rPr>
-      </w:r>
-    </w:p>
-    <w:p>
-      <w:pPr>
-        <w:spacing w:after="200" w:line="276" w:lineRule="auto"/>
-        <w:rPr>
-          <w:rFonts w:ascii="Calibri" w:cs="Calibri" w:eastAsia="Calibri" w:hAnsi="Calibri"/>
-        </w:rPr>
-      </w:pPr>
-      <w:r>
-        <w:rPr>
-          <w:rFonts w:ascii="Calibri" w:cs="Calibri" w:eastAsia="Calibri" w:hAnsi="Calibri"/>
-          <w:rtl w:val="0"/>
-        </w:rPr>
-        <w:t xml:space="preserve">El sistema no requiere de otros productos de software para funcionar. </w:t>
-      </w:r>
-    </w:p>
-    <w:p>
-      <w:pPr>
-        <w:spacing w:after="200" w:line="276" w:lineRule="auto"/>
-        <w:rPr>
-          <w:rFonts w:ascii="Calibri" w:cs="Calibri" w:eastAsia="Calibri" w:hAnsi="Calibri"/>
-          <w:sz w:val="24"/>
-          <w:szCs w:val="24"/>
-        </w:rPr>
-      </w:pPr>
-      <w:r>
-        <w:rPr>
-          <w:rtl w:val="0"/>
-        </w:rPr>
-      </w:r>
-    </w:p>
-    <w:p>
-      <w:pPr>
-        <w:spacing w:after="200" w:line="276" w:lineRule="auto"/>
-        <w:rPr>
-          <w:rFonts w:ascii="Calibri" w:cs="Calibri" w:eastAsia="Calibri" w:hAnsi="Calibri"/>
-          <w:sz w:val="24"/>
-          <w:szCs w:val="24"/>
-        </w:rPr>
-      </w:pPr>
-      <w:r>
-        <w:rPr>
-          <w:rtl w:val="0"/>
-        </w:rPr>
-      </w:r>
-    </w:p>
-    <w:p>
-      <w:pPr>
-        <w:spacing w:after="200" w:line="276" w:lineRule="auto"/>
-        <w:rPr>
-          <w:color w:val="e06666"/>
-          <w:sz w:val="24"/>
-          <w:szCs w:val="24"/>
-        </w:rPr>
-      </w:pPr>
-      <w:r>
-        <w:rPr>
-          <w:color w:val="e06666"/>
-          <w:sz w:val="24"/>
-          <w:szCs w:val="24"/>
-          <w:rtl w:val="0"/>
-        </w:rPr>
-        <w:t xml:space="preserve">1.9 Requisitos Funcionales</w:t>
+        <w:t xml:space="preserve"> Realizar consultas</w:t>
+      </w:r>
+      <w:r>
+        <w:rPr>
+          <w:sz w:val="20"/>
+          <w:szCs w:val="20"/>
+          <w:highlight w:val="white"/>
+          <w:rtl w:val="0"/>
+        </w:rPr>
+        <w:t xml:space="preserve"> : Accede a un grupo de preguntas generales, para recibir información y ayuda sobre errores y el funcionamiento del sistema.</w:t>
       </w:r>
     </w:p>
     <w:p>
       <w:pPr>
         <w:numPr>
           <w:ilvl w:val="0"/>
-          <w:numId w:val="3"/>
+          <w:numId w:val="6"/>
         </w:numPr>
-        <w:spacing w:after="0" w:afterAutospacing="0" w:line="276" w:lineRule="auto"/>
+        <w:spacing w:after="0" w:line="276" w:lineRule="auto"/>
         <w:ind w:left="720" w:hanging="360"/>
         <w:rPr>
           <w:sz w:val="20"/>
           <w:szCs w:val="20"/>
+          <w:highlight w:val="white"/>
         </w:rPr>
       </w:pPr>
       <w:r>
@@ -2337,7 +2477,7 @@
           <w:u w:val="single"/>
           <w:rtl w:val="0"/>
         </w:rPr>
-        <w:t xml:space="preserve">Iniciar sesión</w:t>
+        <w:t xml:space="preserve">Registrarse</w:t>
       </w:r>
       <w:r>
         <w:rPr>
@@ -2346,29 +2486,16 @@
           <w:highlight w:val="white"/>
           <w:rtl w:val="0"/>
         </w:rPr>
-        <w:t xml:space="preserve">: </w:t>
-      </w:r>
-      <w:r>
-        <w:rPr>
-          <w:sz w:val="20"/>
-          <w:szCs w:val="20"/>
-          <w:rtl w:val="0"/>
-        </w:rPr>
-        <w:t xml:space="preserve">accede mediante una rut, nombre, correo institucional y contraseña.</w:t>
-      </w:r>
-      <w:r>
-        <w:rPr>
-          <w:rtl w:val="0"/>
-        </w:rPr>
+        <w:t xml:space="preserve"> : Los de RR.HH pueden registrarse para crear una cuenta que será validada para su uso laboral. </w:t>
       </w:r>
     </w:p>
     <w:p>
       <w:pPr>
         <w:numPr>
           <w:ilvl w:val="0"/>
-          <w:numId w:val="3"/>
+          <w:numId w:val="6"/>
         </w:numPr>
-        <w:spacing w:after="0" w:afterAutospacing="0" w:line="276" w:lineRule="auto"/>
+        <w:spacing w:after="0" w:line="276" w:lineRule="auto"/>
         <w:ind w:left="720" w:hanging="360"/>
         <w:rPr>
           <w:sz w:val="20"/>
@@ -2384,7 +2511,7 @@
           <w:u w:val="single"/>
           <w:rtl w:val="0"/>
         </w:rPr>
-        <w:t xml:space="preserve"> Realizar consultas</w:t>
+        <w:t xml:space="preserve">Registrar Tiendas</w:t>
       </w:r>
       <w:r>
         <w:rPr>
@@ -2393,16 +2520,16 @@
           <w:highlight w:val="white"/>
           <w:rtl w:val="0"/>
         </w:rPr>
-        <w:t xml:space="preserve"> : Accede a un grupo de preguntas generales, para recibir información y ayuda sobre errores y el funcionamiento del sistema.</w:t>
+        <w:t xml:space="preserve">: registran las tiendas completando datos de rut, cuenta para recibir dinero, correo, clave y un formulario con datos del perfil.</w:t>
       </w:r>
     </w:p>
     <w:p>
       <w:pPr>
         <w:numPr>
           <w:ilvl w:val="0"/>
-          <w:numId w:val="3"/>
+          <w:numId w:val="6"/>
         </w:numPr>
-        <w:spacing w:after="0" w:afterAutospacing="0" w:line="276" w:lineRule="auto"/>
+        <w:spacing w:after="0" w:line="276" w:lineRule="auto"/>
         <w:ind w:left="720" w:hanging="360"/>
         <w:rPr>
           <w:sz w:val="20"/>
@@ -2418,7 +2545,7 @@
           <w:u w:val="single"/>
           <w:rtl w:val="0"/>
         </w:rPr>
-        <w:t xml:space="preserve">Registrarse</w:t>
+        <w:t xml:space="preserve">Eliminar producto</w:t>
       </w:r>
       <w:r>
         <w:rPr>
@@ -2427,82 +2554,14 @@
           <w:highlight w:val="white"/>
           <w:rtl w:val="0"/>
         </w:rPr>
-        <w:t xml:space="preserve"> : Los de RR.HH pueden registrarse para crear una cuenta que será validada para su uso laboral. </w:t>
+        <w:t xml:space="preserve">: se puede eliminar el producto.</w:t>
       </w:r>
     </w:p>
     <w:p>
       <w:pPr>
         <w:numPr>
           <w:ilvl w:val="0"/>
-          <w:numId w:val="3"/>
-        </w:numPr>
-        <w:spacing w:after="0" w:afterAutospacing="0" w:line="276" w:lineRule="auto"/>
-        <w:ind w:left="720" w:hanging="360"/>
-        <w:rPr>
-          <w:sz w:val="20"/>
-          <w:szCs w:val="20"/>
-          <w:highlight w:val="white"/>
-        </w:rPr>
-      </w:pPr>
-      <w:r>
-        <w:rPr>
-          <w:sz w:val="20"/>
-          <w:szCs w:val="20"/>
-          <w:highlight w:val="white"/>
-          <w:u w:val="single"/>
-          <w:rtl w:val="0"/>
-        </w:rPr>
-        <w:t xml:space="preserve">Registrar Tiendas</w:t>
-      </w:r>
-      <w:r>
-        <w:rPr>
-          <w:sz w:val="20"/>
-          <w:szCs w:val="20"/>
-          <w:highlight w:val="white"/>
-          <w:rtl w:val="0"/>
-        </w:rPr>
-        <w:t xml:space="preserve">: registran las tiendas completando datos de rut, cuenta para recibir dinero, correo, clave y un formulario con datos del perfil.</w:t>
-      </w:r>
-    </w:p>
-    <w:p>
-      <w:pPr>
-        <w:numPr>
-          <w:ilvl w:val="0"/>
-          <w:numId w:val="3"/>
-        </w:numPr>
-        <w:spacing w:after="0" w:afterAutospacing="0" w:line="276" w:lineRule="auto"/>
-        <w:ind w:left="720" w:hanging="360"/>
-        <w:rPr>
-          <w:sz w:val="20"/>
-          <w:szCs w:val="20"/>
-          <w:highlight w:val="white"/>
-        </w:rPr>
-      </w:pPr>
-      <w:r>
-        <w:rPr>
-          <w:sz w:val="20"/>
-          <w:szCs w:val="20"/>
-          <w:highlight w:val="white"/>
-          <w:u w:val="single"/>
-          <w:rtl w:val="0"/>
-        </w:rPr>
-        <w:t xml:space="preserve">Eliminar producto</w:t>
-      </w:r>
-      <w:r>
-        <w:rPr>
-          <w:sz w:val="20"/>
-          <w:szCs w:val="20"/>
-          <w:highlight w:val="white"/>
-          <w:rtl w:val="0"/>
-        </w:rPr>
-        <w:t xml:space="preserve">: se puede eliminar el producto.</w:t>
-      </w:r>
-    </w:p>
-    <w:p>
-      <w:pPr>
-        <w:numPr>
-          <w:ilvl w:val="0"/>
-          <w:numId w:val="3"/>
+          <w:numId w:val="6"/>
         </w:numPr>
         <w:spacing w:line="276" w:lineRule="auto"/>
         <w:ind w:left="720" w:hanging="360"/>
@@ -2536,7 +2595,7 @@
       <w:pPr>
         <w:numPr>
           <w:ilvl w:val="0"/>
-          <w:numId w:val="3"/>
+          <w:numId w:val="6"/>
         </w:numPr>
         <w:spacing w:line="276" w:lineRule="auto"/>
         <w:ind w:left="720" w:hanging="360"/>
@@ -2570,7 +2629,7 @@
       <w:pPr>
         <w:numPr>
           <w:ilvl w:val="0"/>
-          <w:numId w:val="3"/>
+          <w:numId w:val="6"/>
         </w:numPr>
         <w:spacing w:line="276" w:lineRule="auto"/>
         <w:ind w:left="720" w:hanging="360"/>
@@ -2604,7 +2663,7 @@
       <w:pPr>
         <w:numPr>
           <w:ilvl w:val="0"/>
-          <w:numId w:val="3"/>
+          <w:numId w:val="6"/>
         </w:numPr>
         <w:spacing w:line="276" w:lineRule="auto"/>
         <w:ind w:left="720" w:hanging="360"/>
@@ -2638,7 +2697,7 @@
       <w:pPr>
         <w:numPr>
           <w:ilvl w:val="0"/>
-          <w:numId w:val="3"/>
+          <w:numId w:val="6"/>
         </w:numPr>
         <w:spacing w:line="276" w:lineRule="auto"/>
         <w:ind w:left="720" w:hanging="360"/>
@@ -2672,7 +2731,7 @@
       <w:pPr>
         <w:numPr>
           <w:ilvl w:val="0"/>
-          <w:numId w:val="3"/>
+          <w:numId w:val="6"/>
         </w:numPr>
         <w:spacing w:line="276" w:lineRule="auto"/>
         <w:ind w:left="720" w:hanging="360"/>
@@ -2706,7 +2765,7 @@
       <w:pPr>
         <w:numPr>
           <w:ilvl w:val="0"/>
-          <w:numId w:val="3"/>
+          <w:numId w:val="6"/>
         </w:numPr>
         <w:spacing w:after="200" w:line="276" w:lineRule="auto"/>
         <w:ind w:left="720" w:hanging="360"/>
@@ -3193,7 +3252,7 @@
     <w:tbl>
       <w:tblPr>
         <w:tblStyle w:val="Table2"/>
-        <w:tblW w:w="8309.0" w:type="dxa"/>
+        <w:tblW w:w="8308.999999999998" w:type="dxa"/>
         <w:jc w:val="left"/>
         <w:tblInd w:w="720.0" w:type="dxa"/>
         <w:tblBorders>
@@ -3239,7 +3298,6 @@
             <w:pPr>
               <w:keepNext w:val="0"/>
               <w:keepLines w:val="0"/>
-              <w:pageBreakBefore w:val="0"/>
               <w:widowControl w:val="0"/>
               <w:pBdr>
                 <w:top w:space="0" w:sz="0" w:val="nil"/>
@@ -3282,7 +3340,6 @@
             <w:pPr>
               <w:keepNext w:val="0"/>
               <w:keepLines w:val="0"/>
-              <w:pageBreakBefore w:val="0"/>
               <w:widowControl w:val="0"/>
               <w:pBdr>
                 <w:top w:space="0" w:sz="0" w:val="nil"/>
@@ -3325,7 +3382,6 @@
             <w:pPr>
               <w:keepNext w:val="0"/>
               <w:keepLines w:val="0"/>
-              <w:pageBreakBefore w:val="0"/>
               <w:widowControl w:val="0"/>
               <w:pBdr>
                 <w:top w:space="0" w:sz="0" w:val="nil"/>
@@ -3374,7 +3430,6 @@
             <w:pPr>
               <w:keepNext w:val="0"/>
               <w:keepLines w:val="0"/>
-              <w:pageBreakBefore w:val="0"/>
               <w:widowControl w:val="0"/>
               <w:pBdr>
                 <w:top w:space="0" w:sz="0" w:val="nil"/>
@@ -3488,7 +3543,6 @@
             <w:pPr>
               <w:keepNext w:val="0"/>
               <w:keepLines w:val="0"/>
-              <w:pageBreakBefore w:val="0"/>
               <w:widowControl w:val="0"/>
               <w:pBdr>
                 <w:top w:space="0" w:sz="0" w:val="nil"/>
@@ -3537,7 +3591,6 @@
             <w:pPr>
               <w:keepNext w:val="0"/>
               <w:keepLines w:val="0"/>
-              <w:pageBreakBefore w:val="0"/>
               <w:widowControl w:val="0"/>
               <w:pBdr>
                 <w:top w:space="0" w:sz="0" w:val="nil"/>
@@ -3662,6 +3715,165 @@
     </w:p>
     <w:p>
       <w:pPr>
+        <w:spacing w:after="200" w:line="276" w:lineRule="auto"/>
+        <w:ind w:left="720" w:firstLine="0"/>
+        <w:rPr>
+          <w:rFonts w:ascii="Calibri" w:cs="Calibri" w:eastAsia="Calibri" w:hAnsi="Calibri"/>
+          <w:color w:val="e06666"/>
+          <w:sz w:val="24"/>
+          <w:szCs w:val="24"/>
+          <w:highlight w:val="white"/>
+        </w:rPr>
+      </w:pPr>
+      <w:r>
+        <w:rPr>
+          <w:rFonts w:ascii="Calibri" w:cs="Calibri" w:eastAsia="Calibri" w:hAnsi="Calibri"/>
+          <w:color w:val="e06666"/>
+          <w:sz w:val="24"/>
+          <w:szCs w:val="24"/>
+          <w:highlight w:val="white"/>
+          <w:rtl w:val="0"/>
+        </w:rPr>
+        <w:t xml:space="preserve">3.3 Mockups del Proyecto</w:t>
+      </w:r>
+    </w:p>
+    <w:p>
+      <w:pPr>
+        <w:spacing w:after="200" w:line="276" w:lineRule="auto"/>
+        <w:ind w:left="720" w:firstLine="0"/>
+        <w:rPr>
+          <w:rFonts w:ascii="Calibri" w:cs="Calibri" w:eastAsia="Calibri" w:hAnsi="Calibri"/>
+          <w:color w:val="e06666"/>
+          <w:sz w:val="24"/>
+          <w:szCs w:val="24"/>
+          <w:highlight w:val="white"/>
+        </w:rPr>
+      </w:pPr>
+      <w:r>
+        <w:rPr>
+          <w:rtl w:val="0"/>
+        </w:rPr>
+      </w:r>
+    </w:p>
+    <w:p>
+      <w:pPr>
+        <w:spacing w:after="200" w:line="276" w:lineRule="auto"/>
+        <w:ind w:left="720" w:firstLine="0"/>
+        <w:rPr>
+          <w:rFonts w:ascii="Calibri" w:cs="Calibri" w:eastAsia="Calibri" w:hAnsi="Calibri"/>
+          <w:color w:val="e06666"/>
+          <w:sz w:val="24"/>
+          <w:szCs w:val="24"/>
+          <w:highlight w:val="white"/>
+        </w:rPr>
+      </w:pPr>
+      <w:r>
+        <w:rPr>
+          <w:rFonts w:ascii="Calibri" w:cs="Calibri" w:eastAsia="Calibri" w:hAnsi="Calibri"/>
+          <w:color w:val="e06666"/>
+          <w:sz w:val="24"/>
+          <w:szCs w:val="24"/>
+          <w:highlight w:val="white"/>
+          <w:rtl w:val="0"/>
+        </w:rPr>
+        <w:tab/>
+      </w:r>
+    </w:p>
+    <w:p>
+      <w:pPr>
+        <w:spacing w:after="200" w:line="276" w:lineRule="auto"/>
+        <w:ind w:left="720" w:firstLine="0"/>
+        <w:rPr>
+          <w:rFonts w:ascii="Calibri" w:cs="Calibri" w:eastAsia="Calibri" w:hAnsi="Calibri"/>
+          <w:sz w:val="24"/>
+          <w:szCs w:val="24"/>
+          <w:highlight w:val="white"/>
+        </w:rPr>
+      </w:pPr>
+      <w:r>
+        <w:rPr>
+          <w:rtl w:val="0"/>
+        </w:rPr>
+      </w:r>
+    </w:p>
+    <w:p>
+      <w:pPr>
+        <w:spacing w:after="200" w:line="276" w:lineRule="auto"/>
+        <w:ind w:left="720" w:firstLine="0"/>
+        <w:rPr>
+          <w:rFonts w:ascii="Calibri" w:cs="Calibri" w:eastAsia="Calibri" w:hAnsi="Calibri"/>
+          <w:sz w:val="24"/>
+          <w:szCs w:val="24"/>
+          <w:highlight w:val="white"/>
+        </w:rPr>
+      </w:pPr>
+      <w:r>
+        <w:rPr>
+          <w:rtl w:val="0"/>
+        </w:rPr>
+      </w:r>
+    </w:p>
+    <w:p>
+      <w:pPr>
+        <w:spacing w:after="200" w:line="276" w:lineRule="auto"/>
+        <w:ind w:left="720" w:firstLine="0"/>
+        <w:rPr>
+          <w:rFonts w:ascii="Calibri" w:cs="Calibri" w:eastAsia="Calibri" w:hAnsi="Calibri"/>
+          <w:sz w:val="24"/>
+          <w:szCs w:val="24"/>
+          <w:highlight w:val="white"/>
+        </w:rPr>
+      </w:pPr>
+      <w:r>
+        <w:rPr>
+          <w:rtl w:val="0"/>
+        </w:rPr>
+      </w:r>
+    </w:p>
+    <w:p>
+      <w:pPr>
+        <w:spacing w:after="200" w:line="276" w:lineRule="auto"/>
+        <w:ind w:left="720" w:firstLine="0"/>
+        <w:rPr>
+          <w:rFonts w:ascii="Calibri" w:cs="Calibri" w:eastAsia="Calibri" w:hAnsi="Calibri"/>
+          <w:sz w:val="24"/>
+          <w:szCs w:val="24"/>
+          <w:highlight w:val="white"/>
+        </w:rPr>
+      </w:pPr>
+      <w:r>
+        <w:rPr>
+          <w:rtl w:val="0"/>
+        </w:rPr>
+      </w:r>
+    </w:p>
+    <w:p>
+      <w:pPr>
+        <w:spacing w:after="200" w:line="276" w:lineRule="auto"/>
+        <w:ind w:left="720" w:firstLine="0"/>
+        <w:rPr>
+          <w:sz w:val="20"/>
+          <w:szCs w:val="20"/>
+        </w:rPr>
+      </w:pPr>
+      <w:r>
+        <w:rPr>
+          <w:rFonts w:ascii="Calibri" w:cs="Calibri" w:eastAsia="Calibri" w:hAnsi="Calibri"/>
+          <w:sz w:val="24"/>
+          <w:szCs w:val="24"/>
+          <w:highlight w:val="white"/>
+          <w:rtl w:val="0"/>
+        </w:rPr>
+        <w:t xml:space="preserve">Menú</w:t>
+      </w:r>
+      <w:r>
+        <w:rPr>
+          <w:rtl w:val="0"/>
+        </w:rPr>
+      </w:r>
+    </w:p>
+    <w:p>
+      <w:pPr>
         <w:jc w:val="center"/>
         <w:rPr>
           <w:sz w:val="20"/>
@@ -3670,6 +3882,99 @@
       </w:pPr>
       <w:r>
         <w:rPr>
+          <w:sz w:val="20"/>
+          <w:szCs w:val="20"/>
+        </w:rPr>
+        <w:drawing>
+          <wp:inline distB="114300" distT="114300" distL="114300" distR="114300">
+            <wp:extent cx="5731200" cy="3225800"/>
+            <wp:effectExtent b="0" l="0" r="0" t="0"/>
+            <wp:docPr id="3" name="image2.png"/>
+            <a:graphic>
+              <a:graphicData uri="http://schemas.openxmlformats.org/drawingml/2006/picture">
+                <pic:pic>
+                  <pic:nvPicPr>
+                    <pic:cNvPr id="0" name="image2.png"/>
+                    <pic:cNvPicPr preferRelativeResize="0"/>
+                  </pic:nvPicPr>
+                  <pic:blipFill>
+                    <a:blip r:embed="rId8"/>
+                    <a:srcRect b="0" l="0" r="0" t="0"/>
+                    <a:stretch>
+                      <a:fillRect/>
+                    </a:stretch>
+                  </pic:blipFill>
+                  <pic:spPr>
+                    <a:xfrm>
+                      <a:off x="0" y="0"/>
+                      <a:ext cx="5731200" cy="3225800"/>
+                    </a:xfrm>
+                    <a:prstGeom prst="rect"/>
+                    <a:ln/>
+                  </pic:spPr>
+                </pic:pic>
+              </a:graphicData>
+            </a:graphic>
+          </wp:inline>
+        </w:drawing>
+      </w:r>
+      <w:r>
+        <w:rPr>
+          <w:rtl w:val="0"/>
+        </w:rPr>
+      </w:r>
+    </w:p>
+    <w:p>
+      <w:pPr>
+        <w:rPr>
+          <w:rFonts w:ascii="Cabin" w:cs="Cabin" w:eastAsia="Cabin" w:hAnsi="Cabin"/>
+          <w:sz w:val="24"/>
+          <w:szCs w:val="24"/>
+        </w:rPr>
+      </w:pPr>
+      <w:r>
+        <w:rPr>
+          <w:rFonts w:ascii="Cabin" w:cs="Cabin" w:eastAsia="Cabin" w:hAnsi="Cabin"/>
+          <w:sz w:val="20"/>
+          <w:szCs w:val="20"/>
+          <w:rtl w:val="0"/>
+        </w:rPr>
+        <w:tab/>
+      </w:r>
+      <w:r>
+        <w:rPr>
+          <w:rFonts w:ascii="Cabin" w:cs="Cabin" w:eastAsia="Cabin" w:hAnsi="Cabin"/>
+          <w:sz w:val="24"/>
+          <w:szCs w:val="24"/>
+          <w:rtl w:val="0"/>
+        </w:rPr>
+        <w:t xml:space="preserve">Inicio de Sesión</w:t>
+      </w:r>
+    </w:p>
+    <w:p>
+      <w:pPr>
+        <w:rPr>
+          <w:rFonts w:ascii="Cabin" w:cs="Cabin" w:eastAsia="Cabin" w:hAnsi="Cabin"/>
+          <w:sz w:val="24"/>
+          <w:szCs w:val="24"/>
+        </w:rPr>
+      </w:pPr>
+      <w:r>
+        <w:rPr>
+          <w:rtl w:val="0"/>
+        </w:rPr>
+      </w:r>
+    </w:p>
+    <w:p>
+      <w:pPr>
+        <w:rPr>
+          <w:rFonts w:ascii="Cabin" w:cs="Cabin" w:eastAsia="Cabin" w:hAnsi="Cabin"/>
+          <w:sz w:val="24"/>
+          <w:szCs w:val="24"/>
+        </w:rPr>
+      </w:pPr>
+      <w:r>
+        <w:rPr>
           <w:rtl w:val="0"/>
         </w:rPr>
       </w:r>
@@ -3682,6 +3987,298 @@
           <w:szCs w:val="20"/>
         </w:rPr>
       </w:pPr>
+      <w:r>
+        <w:rPr>
+          <w:sz w:val="20"/>
+          <w:szCs w:val="20"/>
+        </w:rPr>
+        <w:drawing>
+          <wp:inline distB="114300" distT="114300" distL="114300" distR="114300">
+            <wp:extent cx="5731200" cy="3225800"/>
+            <wp:effectExtent b="0" l="0" r="0" t="0"/>
+            <wp:docPr id="5" name="image4.png"/>
+            <a:graphic>
+              <a:graphicData uri="http://schemas.openxmlformats.org/drawingml/2006/picture">
+                <pic:pic>
+                  <pic:nvPicPr>
+                    <pic:cNvPr id="0" name="image4.png"/>
+                    <pic:cNvPicPr preferRelativeResize="0"/>
+                  </pic:nvPicPr>
+                  <pic:blipFill>
+                    <a:blip r:embed="rId9"/>
+                    <a:srcRect b="0" l="0" r="0" t="0"/>
+                    <a:stretch>
+                      <a:fillRect/>
+                    </a:stretch>
+                  </pic:blipFill>
+                  <pic:spPr>
+                    <a:xfrm>
+                      <a:off x="0" y="0"/>
+                      <a:ext cx="5731200" cy="3225800"/>
+                    </a:xfrm>
+                    <a:prstGeom prst="rect"/>
+                    <a:ln/>
+                  </pic:spPr>
+                </pic:pic>
+              </a:graphicData>
+            </a:graphic>
+          </wp:inline>
+        </w:drawing>
+      </w:r>
+      <w:r>
+        <w:rPr>
+          <w:rtl w:val="0"/>
+        </w:rPr>
+      </w:r>
+    </w:p>
+    <w:p>
+      <w:pPr>
+        <w:jc w:val="center"/>
+        <w:rPr>
+          <w:sz w:val="20"/>
+          <w:szCs w:val="20"/>
+        </w:rPr>
+      </w:pPr>
+      <w:r>
+        <w:rPr>
+          <w:rtl w:val="0"/>
+        </w:rPr>
+      </w:r>
+    </w:p>
+    <w:p>
+      <w:pPr>
+        <w:jc w:val="center"/>
+        <w:rPr>
+          <w:sz w:val="20"/>
+          <w:szCs w:val="20"/>
+        </w:rPr>
+      </w:pPr>
+      <w:r>
+        <w:rPr>
+          <w:rtl w:val="0"/>
+        </w:rPr>
+      </w:r>
+    </w:p>
+    <w:p>
+      <w:pPr>
+        <w:rPr>
+          <w:sz w:val="24"/>
+          <w:szCs w:val="24"/>
+        </w:rPr>
+      </w:pPr>
+      <w:r>
+        <w:rPr>
+          <w:sz w:val="20"/>
+          <w:szCs w:val="20"/>
+          <w:rtl w:val="0"/>
+        </w:rPr>
+        <w:tab/>
+      </w:r>
+      <w:r>
+        <w:rPr>
+          <w:sz w:val="24"/>
+          <w:szCs w:val="24"/>
+          <w:rtl w:val="0"/>
+        </w:rPr>
+        <w:t xml:space="preserve">Arriendo de Bicicletas:</w:t>
+      </w:r>
+      <w:r>
+        <w:rPr>
+          <w:sz w:val="24"/>
+          <w:szCs w:val="24"/>
+        </w:rPr>
+        <w:drawing>
+          <wp:inline distB="114300" distT="114300" distL="114300" distR="114300">
+            <wp:extent cx="5731200" cy="3225800"/>
+            <wp:effectExtent b="0" l="0" r="0" t="0"/>
+            <wp:docPr id="7" name="image5.png"/>
+            <a:graphic>
+              <a:graphicData uri="http://schemas.openxmlformats.org/drawingml/2006/picture">
+                <pic:pic>
+                  <pic:nvPicPr>
+                    <pic:cNvPr id="0" name="image5.png"/>
+                    <pic:cNvPicPr preferRelativeResize="0"/>
+                  </pic:nvPicPr>
+                  <pic:blipFill>
+                    <a:blip r:embed="rId10"/>
+                    <a:srcRect b="0" l="0" r="0" t="0"/>
+                    <a:stretch>
+                      <a:fillRect/>
+                    </a:stretch>
+                  </pic:blipFill>
+                  <pic:spPr>
+                    <a:xfrm>
+                      <a:off x="0" y="0"/>
+                      <a:ext cx="5731200" cy="3225800"/>
+                    </a:xfrm>
+                    <a:prstGeom prst="rect"/>
+                    <a:ln/>
+                  </pic:spPr>
+                </pic:pic>
+              </a:graphicData>
+            </a:graphic>
+          </wp:inline>
+        </w:drawing>
+      </w:r>
+      <w:r>
+        <w:rPr>
+          <w:rtl w:val="0"/>
+        </w:rPr>
+      </w:r>
+    </w:p>
+    <w:p>
+      <w:pPr>
+        <w:rPr>
+          <w:sz w:val="24"/>
+          <w:szCs w:val="24"/>
+        </w:rPr>
+      </w:pPr>
+      <w:r>
+        <w:rPr>
+          <w:rtl w:val="0"/>
+        </w:rPr>
+      </w:r>
+    </w:p>
+    <w:p>
+      <w:pPr>
+        <w:rPr>
+          <w:sz w:val="24"/>
+          <w:szCs w:val="24"/>
+        </w:rPr>
+      </w:pPr>
+      <w:r>
+        <w:rPr>
+          <w:sz w:val="24"/>
+          <w:szCs w:val="24"/>
+          <w:rtl w:val="0"/>
+        </w:rPr>
+        <w:tab/>
+        <w:t xml:space="preserve">Productos y Carrito de compras</w:t>
+      </w:r>
+      <w:r>
+        <w:rPr>
+          <w:sz w:val="24"/>
+          <w:szCs w:val="24"/>
+        </w:rPr>
+        <w:drawing>
+          <wp:inline distB="114300" distT="114300" distL="114300" distR="114300">
+            <wp:extent cx="5731200" cy="3225800"/>
+            <wp:effectExtent b="0" l="0" r="0" t="0"/>
+            <wp:docPr id="4" name="image3.png"/>
+            <a:graphic>
+              <a:graphicData uri="http://schemas.openxmlformats.org/drawingml/2006/picture">
+                <pic:pic>
+                  <pic:nvPicPr>
+                    <pic:cNvPr id="0" name="image3.png"/>
+                    <pic:cNvPicPr preferRelativeResize="0"/>
+                  </pic:nvPicPr>
+                  <pic:blipFill>
+                    <a:blip r:embed="rId11"/>
+                    <a:srcRect b="0" l="0" r="0" t="0"/>
+                    <a:stretch>
+                      <a:fillRect/>
+                    </a:stretch>
+                  </pic:blipFill>
+                  <pic:spPr>
+                    <a:xfrm>
+                      <a:off x="0" y="0"/>
+                      <a:ext cx="5731200" cy="3225800"/>
+                    </a:xfrm>
+                    <a:prstGeom prst="rect"/>
+                    <a:ln/>
+                  </pic:spPr>
+                </pic:pic>
+              </a:graphicData>
+            </a:graphic>
+          </wp:inline>
+        </w:drawing>
+      </w:r>
+      <w:r>
+        <w:rPr>
+          <w:rtl w:val="0"/>
+        </w:rPr>
+      </w:r>
+    </w:p>
+    <w:p>
+      <w:pPr>
+        <w:rPr>
+          <w:sz w:val="24"/>
+          <w:szCs w:val="24"/>
+        </w:rPr>
+      </w:pPr>
+      <w:r>
+        <w:rPr>
+          <w:rtl w:val="0"/>
+        </w:rPr>
+      </w:r>
+    </w:p>
+    <w:p>
+      <w:pPr>
+        <w:rPr>
+          <w:sz w:val="24"/>
+          <w:szCs w:val="24"/>
+        </w:rPr>
+      </w:pPr>
+      <w:r>
+        <w:rPr>
+          <w:rtl w:val="0"/>
+        </w:rPr>
+      </w:r>
+    </w:p>
+    <w:p>
+      <w:pPr>
+        <w:rPr>
+          <w:sz w:val="24"/>
+          <w:szCs w:val="24"/>
+        </w:rPr>
+      </w:pPr>
+      <w:r>
+        <w:rPr>
+          <w:sz w:val="24"/>
+          <w:szCs w:val="24"/>
+          <w:rtl w:val="0"/>
+        </w:rPr>
+        <w:tab/>
+        <w:t xml:space="preserve">Quienes somos</w:t>
+      </w:r>
+      <w:r>
+        <w:rPr>
+          <w:sz w:val="24"/>
+          <w:szCs w:val="24"/>
+        </w:rPr>
+        <w:drawing>
+          <wp:inline distB="114300" distT="114300" distL="114300" distR="114300">
+            <wp:extent cx="5731200" cy="3225800"/>
+            <wp:effectExtent b="0" l="0" r="0" t="0"/>
+            <wp:docPr id="2" name="image6.png"/>
+            <a:graphic>
+              <a:graphicData uri="http://schemas.openxmlformats.org/drawingml/2006/picture">
+                <pic:pic>
+                  <pic:nvPicPr>
+                    <pic:cNvPr id="0" name="image6.png"/>
+                    <pic:cNvPicPr preferRelativeResize="0"/>
+                  </pic:nvPicPr>
+                  <pic:blipFill>
+                    <a:blip r:embed="rId12"/>
+                    <a:srcRect b="0" l="0" r="0" t="0"/>
+                    <a:stretch>
+                      <a:fillRect/>
+                    </a:stretch>
+                  </pic:blipFill>
+                  <pic:spPr>
+                    <a:xfrm>
+                      <a:off x="0" y="0"/>
+                      <a:ext cx="5731200" cy="3225800"/>
+                    </a:xfrm>
+                    <a:prstGeom prst="rect"/>
+                    <a:ln/>
+                  </pic:spPr>
+                </pic:pic>
+              </a:graphicData>
+            </a:graphic>
+          </wp:inline>
+        </w:drawing>
+      </w:r>
       <w:r>
         <w:rPr>
           <w:rtl w:val="0"/>
@@ -3698,7 +4295,7 @@
 </file>
 
 <file path=word/numbering.xml><?xml version="1.0" encoding="utf-8"?>
-<w:numbering xmlns:mc="http://schemas.openxmlformats.org/markup-compatibility/2006" xmlns:o="urn:schemas-microsoft-com:office:office" xmlns:r="http://schemas.openxmlformats.org/officeDocument/2006/relationships" xmlns:m="http://schemas.openxmlformats.org/officeDocument/2006/math" xmlns:v="urn:schemas-microsoft-com:vml" xmlns:wp="http://schemas.openxmlformats.org/drawingml/2006/wordprocessingDrawing" xmlns:w10="urn:schemas-microsoft-com:office:word" xmlns:w="http://schemas.openxmlformats.org/wordprocessingml/2006/main" xmlns:wne="http://schemas.microsoft.com/office/word/2006/wordml" xmlns:sl="http://schemas.openxmlformats.org/schemaLibrary/2006/main" xmlns:a="http://schemas.openxmlformats.org/drawingml/2006/main" xmlns:pic="http://schemas.openxmlformats.org/drawingml/2006/picture" xmlns:c="http://schemas.openxmlformats.org/drawingml/2006/chart" xmlns:lc="http://schemas.openxmlformats.org/drawingml/2006/lockedCanvas" xmlns:dgm="http://schemas.openxmlformats.org/drawingml/2006/diagram" xmlns:wps="http://schemas.microsoft.com/office/word/2010/wordprocessingShape" xmlns:wpg="http://schemas.microsoft.com/office/word/2010/wordprocessingGroup" xmlns:w14="http://schemas.microsoft.com/office/word/2010/wordml" xmlns:w15="http://schemas.microsoft.com/office/word/2012/wordml">
+<w:numbering xmlns:mc="http://schemas.openxmlformats.org/markup-compatibility/2006" xmlns:o="urn:schemas-microsoft-com:office:office" xmlns:r="http://schemas.openxmlformats.org/officeDocument/2006/relationships" xmlns:m="http://schemas.openxmlformats.org/officeDocument/2006/math" xmlns:v="urn:schemas-microsoft-com:vml" xmlns:wp="http://schemas.openxmlformats.org/drawingml/2006/wordprocessingDrawing" xmlns:w10="urn:schemas-microsoft-com:office:word" xmlns:w="http://schemas.openxmlformats.org/wordprocessingml/2006/main" xmlns:wne="http://schemas.microsoft.com/office/word/2006/wordml" xmlns:sl="http://schemas.openxmlformats.org/schemaLibrary/2006/main" xmlns:a="http://schemas.openxmlformats.org/drawingml/2006/main" xmlns:pic="http://schemas.openxmlformats.org/drawingml/2006/picture" xmlns:c="http://schemas.openxmlformats.org/drawingml/2006/chart" xmlns:lc="http://schemas.openxmlformats.org/drawingml/2006/lockedCanvas" xmlns:dgm="http://schemas.openxmlformats.org/drawingml/2006/diagram" xmlns:wps="http://schemas.microsoft.com/office/word/2010/wordprocessingShape" xmlns:wpg="http://schemas.microsoft.com/office/word/2010/wordprocessingGroup" xmlns:w14="http://schemas.microsoft.com/office/word/2010/wordml" xmlns:w15="http://schemas.microsoft.com/office/word/2012/wordml" xmlns:w16="http://schemas.microsoft.com/office/word/2018/wordml" xmlns:w16cex="http://schemas.microsoft.com/office/word/2018/wordml/cex" xmlns:w16cid="http://schemas.microsoft.com/office/word/2016/wordml/cid" xmlns:cr="http://schemas.microsoft.com/office/comments/2020/reactions">
   <w:abstractNum w:abstractNumId="1">
     <w:lvl w:ilvl="0">
       <w:start w:val="1"/>
@@ -4381,7 +4978,7 @@
 </file>
 
 <file path=word/styles.xml><?xml version="1.0" encoding="utf-8"?>
-<w:styles xmlns:mc="http://schemas.openxmlformats.org/markup-compatibility/2006" xmlns:o="urn:schemas-microsoft-com:office:office" xmlns:r="http://schemas.openxmlformats.org/officeDocument/2006/relationships" xmlns:m="http://schemas.openxmlformats.org/officeDocument/2006/math" xmlns:v="urn:schemas-microsoft-com:vml" xmlns:wp="http://schemas.openxmlformats.org/drawingml/2006/wordprocessingDrawing" xmlns:w10="urn:schemas-microsoft-com:office:word" xmlns:w="http://schemas.openxmlformats.org/wordprocessingml/2006/main" xmlns:wne="http://schemas.microsoft.com/office/word/2006/wordml" xmlns:sl="http://schemas.openxmlformats.org/schemaLibrary/2006/main" xmlns:a="http://schemas.openxmlformats.org/drawingml/2006/main" xmlns:pic="http://schemas.openxmlformats.org/drawingml/2006/picture" xmlns:c="http://schemas.openxmlformats.org/drawingml/2006/chart" xmlns:lc="http://schemas.openxmlformats.org/drawingml/2006/lockedCanvas" xmlns:dgm="http://schemas.openxmlformats.org/drawingml/2006/diagram" xmlns:wps="http://schemas.microsoft.com/office/word/2010/wordprocessingShape" xmlns:wpg="http://schemas.microsoft.com/office/word/2010/wordprocessingGroup" xmlns:w14="http://schemas.microsoft.com/office/word/2010/wordml" xmlns:w15="http://schemas.microsoft.com/office/word/2012/wordml">
+<w:styles xmlns:mc="http://schemas.openxmlformats.org/markup-compatibility/2006" xmlns:o="urn:schemas-microsoft-com:office:office" xmlns:r="http://schemas.openxmlformats.org/officeDocument/2006/relationships" xmlns:m="http://schemas.openxmlformats.org/officeDocument/2006/math" xmlns:v="urn:schemas-microsoft-com:vml" xmlns:wp="http://schemas.openxmlformats.org/drawingml/2006/wordprocessingDrawing" xmlns:w10="urn:schemas-microsoft-com:office:word" xmlns:w="http://schemas.openxmlformats.org/wordprocessingml/2006/main" xmlns:wne="http://schemas.microsoft.com/office/word/2006/wordml" xmlns:sl="http://schemas.openxmlformats.org/schemaLibrary/2006/main" xmlns:a="http://schemas.openxmlformats.org/drawingml/2006/main" xmlns:pic="http://schemas.openxmlformats.org/drawingml/2006/picture" xmlns:c="http://schemas.openxmlformats.org/drawingml/2006/chart" xmlns:lc="http://schemas.openxmlformats.org/drawingml/2006/lockedCanvas" xmlns:dgm="http://schemas.openxmlformats.org/drawingml/2006/diagram" xmlns:wps="http://schemas.microsoft.com/office/word/2010/wordprocessingShape" xmlns:wpg="http://schemas.microsoft.com/office/word/2010/wordprocessingGroup" xmlns:w14="http://schemas.microsoft.com/office/word/2010/wordml" xmlns:w15="http://schemas.microsoft.com/office/word/2012/wordml" xmlns:w16="http://schemas.microsoft.com/office/word/2018/wordml" xmlns:w16cex="http://schemas.microsoft.com/office/word/2018/wordml/cex" xmlns:w16cid="http://schemas.microsoft.com/office/word/2016/wordml/cid" xmlns:cr="http://schemas.microsoft.com/office/comments/2020/reactions">
   <w:docDefaults>
     <w:rPrDefault>
       <w:rPr>
@@ -4514,6 +5111,168 @@
       <w:sz w:val="52"/>
       <w:szCs w:val="52"/>
     </w:rPr>
+  </w:style>
+  <w:style w:type="paragraph" w:styleId="Normal" w:default="1">
+    <w:name w:val="normal"/>
+  </w:style>
+  <w:style w:type="table" w:styleId="TableNormal" w:default="1">
+    <w:name w:val="Table Normal"/>
+  </w:style>
+  <w:style w:type="paragraph" w:styleId="Heading1">
+    <w:name w:val="heading 1"/>
+    <w:basedOn w:val="Normal"/>
+    <w:next w:val="Normal"/>
+    <w:pPr>
+      <w:keepNext w:val="1"/>
+      <w:keepLines w:val="1"/>
+      <w:pageBreakBefore w:val="0"/>
+      <w:spacing w:after="120" w:before="400" w:lineRule="auto"/>
+    </w:pPr>
+    <w:rPr>
+      <w:sz w:val="40"/>
+      <w:szCs w:val="40"/>
+    </w:rPr>
+  </w:style>
+  <w:style w:type="paragraph" w:styleId="Heading2">
+    <w:name w:val="heading 2"/>
+    <w:basedOn w:val="Normal"/>
+    <w:next w:val="Normal"/>
+    <w:pPr>
+      <w:keepNext w:val="1"/>
+      <w:keepLines w:val="1"/>
+      <w:pageBreakBefore w:val="0"/>
+      <w:spacing w:after="120" w:before="360" w:lineRule="auto"/>
+    </w:pPr>
+    <w:rPr>
+      <w:b w:val="0"/>
+      <w:sz w:val="32"/>
+      <w:szCs w:val="32"/>
+    </w:rPr>
+  </w:style>
+  <w:style w:type="paragraph" w:styleId="Heading3">
+    <w:name w:val="heading 3"/>
+    <w:basedOn w:val="Normal"/>
+    <w:next w:val="Normal"/>
+    <w:pPr>
+      <w:keepNext w:val="1"/>
+      <w:keepLines w:val="1"/>
+      <w:pageBreakBefore w:val="0"/>
+      <w:spacing w:after="80" w:before="320" w:lineRule="auto"/>
+    </w:pPr>
+    <w:rPr>
+      <w:b w:val="0"/>
+      <w:color w:val="434343"/>
+      <w:sz w:val="28"/>
+      <w:szCs w:val="28"/>
+    </w:rPr>
+  </w:style>
+  <w:style w:type="paragraph" w:styleId="Heading4">
+    <w:name w:val="heading 4"/>
+    <w:basedOn w:val="Normal"/>
+    <w:next w:val="Normal"/>
+    <w:pPr>
+      <w:keepNext w:val="1"/>
+      <w:keepLines w:val="1"/>
+      <w:pageBreakBefore w:val="0"/>
+      <w:spacing w:after="80" w:before="280" w:lineRule="auto"/>
+    </w:pPr>
+    <w:rPr>
+      <w:color w:val="666666"/>
+      <w:sz w:val="24"/>
+      <w:szCs w:val="24"/>
+    </w:rPr>
+  </w:style>
+  <w:style w:type="paragraph" w:styleId="Heading5">
+    <w:name w:val="heading 5"/>
+    <w:basedOn w:val="Normal"/>
+    <w:next w:val="Normal"/>
+    <w:pPr>
+      <w:keepNext w:val="1"/>
+      <w:keepLines w:val="1"/>
+      <w:pageBreakBefore w:val="0"/>
+      <w:spacing w:after="80" w:before="240" w:lineRule="auto"/>
+    </w:pPr>
+    <w:rPr>
+      <w:color w:val="666666"/>
+      <w:sz w:val="22"/>
+      <w:szCs w:val="22"/>
+    </w:rPr>
+  </w:style>
+  <w:style w:type="paragraph" w:styleId="Heading6">
+    <w:name w:val="heading 6"/>
+    <w:basedOn w:val="Normal"/>
+    <w:next w:val="Normal"/>
+    <w:pPr>
+      <w:keepNext w:val="1"/>
+      <w:keepLines w:val="1"/>
+      <w:pageBreakBefore w:val="0"/>
+      <w:spacing w:after="80" w:before="240" w:lineRule="auto"/>
+    </w:pPr>
+    <w:rPr>
+      <w:i w:val="1"/>
+      <w:color w:val="666666"/>
+      <w:sz w:val="22"/>
+      <w:szCs w:val="22"/>
+    </w:rPr>
+  </w:style>
+  <w:style w:type="paragraph" w:styleId="Title">
+    <w:name w:val="Title"/>
+    <w:basedOn w:val="Normal"/>
+    <w:next w:val="Normal"/>
+    <w:pPr>
+      <w:keepNext w:val="1"/>
+      <w:keepLines w:val="1"/>
+      <w:pageBreakBefore w:val="0"/>
+      <w:spacing w:after="60" w:before="0" w:lineRule="auto"/>
+    </w:pPr>
+    <w:rPr>
+      <w:sz w:val="52"/>
+      <w:szCs w:val="52"/>
+    </w:rPr>
+  </w:style>
+  <w:style w:type="paragraph" w:styleId="Subtitle">
+    <w:name w:val="Subtitle"/>
+    <w:basedOn w:val="Normal"/>
+    <w:next w:val="Normal"/>
+    <w:pPr>
+      <w:keepNext w:val="1"/>
+      <w:keepLines w:val="1"/>
+      <w:pageBreakBefore w:val="0"/>
+      <w:spacing w:after="320" w:before="0" w:lineRule="auto"/>
+    </w:pPr>
+    <w:rPr>
+      <w:rFonts w:ascii="Arial" w:cs="Arial" w:eastAsia="Arial" w:hAnsi="Arial"/>
+      <w:i w:val="0"/>
+      <w:color w:val="666666"/>
+      <w:sz w:val="30"/>
+      <w:szCs w:val="30"/>
+    </w:rPr>
+  </w:style>
+  <w:style w:type="table" w:styleId="Table1">
+    <w:basedOn w:val="TableNormal"/>
+    <w:tblPr>
+      <w:tblStyleRowBandSize w:val="1"/>
+      <w:tblStyleColBandSize w:val="1"/>
+      <w:tblCellMar>
+        <w:top w:w="100.0" w:type="dxa"/>
+        <w:left w:w="100.0" w:type="dxa"/>
+        <w:bottom w:w="100.0" w:type="dxa"/>
+        <w:right w:w="100.0" w:type="dxa"/>
+      </w:tblCellMar>
+    </w:tblPr>
+  </w:style>
+  <w:style w:type="table" w:styleId="Table2">
+    <w:basedOn w:val="TableNormal"/>
+    <w:tblPr>
+      <w:tblStyleRowBandSize w:val="1"/>
+      <w:tblStyleColBandSize w:val="1"/>
+      <w:tblCellMar>
+        <w:top w:w="100.0" w:type="dxa"/>
+        <w:left w:w="100.0" w:type="dxa"/>
+        <w:bottom w:w="100.0" w:type="dxa"/>
+        <w:right w:w="100.0" w:type="dxa"/>
+      </w:tblCellMar>
+    </w:tblPr>
   </w:style>
   <w:style w:type="paragraph" w:styleId="Subtitle">
     <w:name w:val="Subtitle"/>
@@ -4880,4 +5639,19 @@
   </a:objectDefaults>
   <a:extraClrSchemeLst/>
 </a:theme>
+</file>
+
+<file path=customXML/item1.xml><?xml version="1.0" encoding="utf-8"?>
+<go:gDocsCustomXmlDataStorage xmlns:go="http://customooxmlschemas.google.com/" xmlns:r="http://schemas.openxmlformats.org/officeDocument/2006/relationships" uri="GoogleDocsCustomDataVersion2">
+  <go:docsCustomData xmlns:go="http://customooxmlschemas.google.com/" roundtripDataSignature="AMtx7mi7LKk3RhD+xppwXZsevFH+bnOH3A==">CgMxLjA4AHIhMUxiUkVNTEY0eWQ4endnUnQ1X3lORWx0cUxLY2Jua2Fw</go:docsCustomData>
+</go:gDocsCustomXmlDataStorage>
+</file>
+
+<file path=customXML/itemProps1.xml><?xml version="1.0" encoding="utf-8"?>
+<ds:datastoreItem xmlns:ds="http://schemas.openxmlformats.org/officeDocument/2006/customXml" ds:itemID="{11111111-1234-1234-1234-123412341234}">
+  <ds:schemaRefs>
+    <ds:schemaRef ds:uri="http://schemas.openxmlformats.org/officeDocument/2006/relationships"/>
+    <ds:schemaRef ds:uri="http://customooxmlschemas.google.com/"/>
+  </ds:schemaRefs>
+</ds:datastoreItem>
 </file>
</xml_diff>